<commit_message>
changed UVP Stunde 1 und 2
</commit_message>
<xml_diff>
--- a/Unterrichtsstunden/Stunde_1/UVP.docx
+++ b/Unterrichtsstunden/Stunde_1/UVP.docx
@@ -137,7 +137,7 @@
         </w:tc>
         <w:tc>
           <w:tcPr>
-            <w:tcW w:w="2112" w:type="dxa"/>
+            <w:tcW w:w="2137" w:type="dxa"/>
             <w:tcBorders>
               <w:top w:val="single" w:sz="4" w:space="0" w:color="auto"/>
               <w:left w:val="single" w:sz="4" w:space="0" w:color="auto"/>
@@ -179,7 +179,10 @@
               <w:jc w:val="left"/>
             </w:pPr>
             <w:r>
-              <w:t>5 min</w:t>
+              <w:t>10</w:t>
+            </w:r>
+            <w:r>
+              <w:t xml:space="preserve"> min</w:t>
             </w:r>
           </w:p>
         </w:tc>
@@ -219,6 +222,9 @@
               <w:jc w:val="left"/>
             </w:pPr>
             <w:r>
+              <w:t xml:space="preserve">Vorstellung der und </w:t>
+            </w:r>
+            <w:r>
               <w:t>Begrüßung durch die Lehrkraft</w:t>
             </w:r>
           </w:p>
@@ -227,129 +233,24 @@
               <w:jc w:val="left"/>
             </w:pPr>
             <w:r>
-              <w:t xml:space="preserve">Kurze Einstimmung auf das Thema der Stunde </w:t>
-            </w:r>
-          </w:p>
-        </w:tc>
-        <w:tc>
-          <w:tcPr>
-            <w:tcW w:w="1598" w:type="dxa"/>
-            <w:tcBorders>
-              <w:top w:val="single" w:sz="4" w:space="0" w:color="auto"/>
-              <w:left w:val="single" w:sz="4" w:space="0" w:color="auto"/>
-              <w:bottom w:val="single" w:sz="4" w:space="0" w:color="auto"/>
-              <w:right w:val="single" w:sz="4" w:space="0" w:color="auto"/>
-            </w:tcBorders>
-            <w:hideMark/>
-          </w:tcPr>
-          <w:p>
-            <w:pPr>
-              <w:jc w:val="left"/>
-            </w:pPr>
-            <w:r>
-              <w:t>LV</w:t>
-            </w:r>
-          </w:p>
-        </w:tc>
-        <w:tc>
-          <w:tcPr>
-            <w:tcW w:w="2112" w:type="dxa"/>
-            <w:tcBorders>
-              <w:top w:val="single" w:sz="4" w:space="0" w:color="auto"/>
-              <w:left w:val="single" w:sz="4" w:space="0" w:color="auto"/>
-              <w:bottom w:val="single" w:sz="4" w:space="0" w:color="auto"/>
-              <w:right w:val="single" w:sz="4" w:space="0" w:color="auto"/>
-            </w:tcBorders>
-          </w:tcPr>
-          <w:p>
-            <w:pPr>
-              <w:jc w:val="left"/>
-            </w:pPr>
-          </w:p>
-        </w:tc>
-      </w:tr>
-      <w:tr>
-        <w:tc>
-          <w:tcPr>
-            <w:tcW w:w="608" w:type="dxa"/>
-            <w:tcBorders>
-              <w:top w:val="single" w:sz="4" w:space="0" w:color="auto"/>
-              <w:left w:val="single" w:sz="4" w:space="0" w:color="auto"/>
-              <w:bottom w:val="single" w:sz="4" w:space="0" w:color="auto"/>
-              <w:right w:val="single" w:sz="4" w:space="0" w:color="auto"/>
-            </w:tcBorders>
-          </w:tcPr>
-          <w:p>
-            <w:pPr>
-              <w:jc w:val="left"/>
-            </w:pPr>
-            <w:r>
-              <w:t>15 min</w:t>
-            </w:r>
-          </w:p>
-        </w:tc>
-        <w:tc>
-          <w:tcPr>
-            <w:tcW w:w="1654" w:type="dxa"/>
-            <w:tcBorders>
-              <w:top w:val="single" w:sz="4" w:space="0" w:color="auto"/>
-              <w:left w:val="single" w:sz="4" w:space="0" w:color="auto"/>
-              <w:bottom w:val="single" w:sz="4" w:space="0" w:color="auto"/>
-              <w:right w:val="single" w:sz="4" w:space="0" w:color="auto"/>
-            </w:tcBorders>
-          </w:tcPr>
-          <w:p>
-            <w:pPr>
-              <w:jc w:val="left"/>
-            </w:pPr>
-            <w:r>
-              <w:t>Erarbeitung</w:t>
-            </w:r>
-          </w:p>
-        </w:tc>
-        <w:tc>
-          <w:tcPr>
-            <w:tcW w:w="8305" w:type="dxa"/>
-            <w:tcBorders>
-              <w:top w:val="single" w:sz="4" w:space="0" w:color="auto"/>
-              <w:left w:val="single" w:sz="4" w:space="0" w:color="auto"/>
-              <w:bottom w:val="single" w:sz="4" w:space="0" w:color="auto"/>
-              <w:right w:val="single" w:sz="4" w:space="0" w:color="auto"/>
-            </w:tcBorders>
-          </w:tcPr>
+              <w:t xml:space="preserve">Darstellung des Unterrichtsziels: </w:t>
+            </w:r>
+          </w:p>
+          <w:p>
+            <w:pPr>
+              <w:jc w:val="left"/>
+            </w:pPr>
+            <w:r>
+              <w:tab/>
+              <w:t>„Besseres Verständnis der Funktionsweisen von künstlicher Intelligenz“</w:t>
+            </w:r>
+          </w:p>
           <w:p>
             <w:pPr>
               <w:jc w:val="left"/>
             </w:pPr>
             <w:r>
               <w:t>Vorwissen klären</w:t>
-            </w:r>
-            <w:r>
-              <w:t xml:space="preserve"> (</w:t>
-            </w:r>
-            <w:proofErr w:type="spellStart"/>
-            <w:r>
-              <w:t>Mentimeter</w:t>
-            </w:r>
-            <w:proofErr w:type="spellEnd"/>
-            <w:r>
-              <w:t>)</w:t>
-            </w:r>
-          </w:p>
-          <w:p>
-            <w:pPr>
-              <w:jc w:val="left"/>
-            </w:pPr>
-            <w:r>
-              <w:t>Wo seid ihr mit KI in Berührung gekommen?</w:t>
-            </w:r>
-          </w:p>
-          <w:p>
-            <w:pPr>
-              <w:jc w:val="left"/>
-            </w:pPr>
-            <w:r>
-              <w:t>Was habt ihr schon gehört?</w:t>
             </w:r>
           </w:p>
           <w:p>
@@ -357,20 +258,247 @@
               <w:pStyle w:val="Listenabsatz"/>
               <w:numPr>
                 <w:ilvl w:val="0"/>
-                <w:numId w:val="3"/>
+                <w:numId w:val="4"/>
               </w:numPr>
               <w:jc w:val="left"/>
             </w:pPr>
             <w:r>
+              <w:t>„Wo seid ihr in eurem Alltag mit KI in Berührung gekommen?“</w:t>
+            </w:r>
+          </w:p>
+          <w:p>
+            <w:pPr>
+              <w:pStyle w:val="Listenabsatz"/>
+              <w:numPr>
+                <w:ilvl w:val="0"/>
+                <w:numId w:val="4"/>
+              </w:numPr>
+              <w:spacing w:after="160"/>
+              <w:jc w:val="left"/>
+            </w:pPr>
+            <w:r>
+              <w:t xml:space="preserve">„Von welchen </w:t>
+            </w:r>
+            <w:proofErr w:type="spellStart"/>
+            <w:r>
+              <w:t>KI‘s</w:t>
+            </w:r>
+            <w:proofErr w:type="spellEnd"/>
+            <w:r>
+              <w:t xml:space="preserve"> habt ihr schon gehört, welche habt ihr schon benutzt?“</w:t>
+            </w:r>
+          </w:p>
+        </w:tc>
+        <w:tc>
+          <w:tcPr>
+            <w:tcW w:w="1598" w:type="dxa"/>
+            <w:tcBorders>
+              <w:top w:val="single" w:sz="4" w:space="0" w:color="auto"/>
+              <w:left w:val="single" w:sz="4" w:space="0" w:color="auto"/>
+              <w:bottom w:val="single" w:sz="4" w:space="0" w:color="auto"/>
+              <w:right w:val="single" w:sz="4" w:space="0" w:color="auto"/>
+            </w:tcBorders>
+            <w:hideMark/>
+          </w:tcPr>
+          <w:p>
+            <w:pPr>
+              <w:jc w:val="left"/>
+            </w:pPr>
+            <w:r>
+              <w:t>LV</w:t>
+            </w:r>
+          </w:p>
+        </w:tc>
+        <w:tc>
+          <w:tcPr>
+            <w:tcW w:w="2137" w:type="dxa"/>
+            <w:tcBorders>
+              <w:top w:val="single" w:sz="4" w:space="0" w:color="auto"/>
+              <w:left w:val="single" w:sz="4" w:space="0" w:color="auto"/>
+              <w:bottom w:val="single" w:sz="4" w:space="0" w:color="auto"/>
+              <w:right w:val="single" w:sz="4" w:space="0" w:color="auto"/>
+            </w:tcBorders>
+          </w:tcPr>
+          <w:p>
+            <w:pPr>
+              <w:jc w:val="left"/>
+              <w:rPr>
+                <w:b/>
+              </w:rPr>
+            </w:pPr>
+            <w:r>
+              <w:rPr>
+                <w:b/>
+              </w:rPr>
+              <w:t>Für die ganze Stunde:</w:t>
+            </w:r>
+          </w:p>
+          <w:p>
+            <w:pPr>
+              <w:jc w:val="left"/>
+            </w:pPr>
+            <w:r>
+              <w:t xml:space="preserve">Computer, Beamer, </w:t>
+            </w:r>
+            <w:r>
+              <w:t>PowerPoint</w:t>
+            </w:r>
+            <w:r>
+              <w:t>, Internetzugang, AB</w:t>
+            </w:r>
+          </w:p>
+        </w:tc>
+      </w:tr>
+      <w:tr>
+        <w:tc>
+          <w:tcPr>
+            <w:tcW w:w="608" w:type="dxa"/>
+            <w:tcBorders>
+              <w:top w:val="single" w:sz="4" w:space="0" w:color="auto"/>
+              <w:left w:val="single" w:sz="4" w:space="0" w:color="auto"/>
+              <w:bottom w:val="single" w:sz="4" w:space="0" w:color="auto"/>
+              <w:right w:val="single" w:sz="4" w:space="0" w:color="auto"/>
+            </w:tcBorders>
+          </w:tcPr>
+          <w:p>
+            <w:pPr>
+              <w:jc w:val="left"/>
+            </w:pPr>
+            <w:r>
+              <w:t>1</w:t>
+            </w:r>
+            <w:r>
+              <w:t>0</w:t>
+            </w:r>
+            <w:r>
+              <w:t xml:space="preserve"> min</w:t>
+            </w:r>
+          </w:p>
+        </w:tc>
+        <w:tc>
+          <w:tcPr>
+            <w:tcW w:w="1654" w:type="dxa"/>
+            <w:tcBorders>
+              <w:top w:val="single" w:sz="4" w:space="0" w:color="auto"/>
+              <w:left w:val="single" w:sz="4" w:space="0" w:color="auto"/>
+              <w:bottom w:val="single" w:sz="4" w:space="0" w:color="auto"/>
+              <w:right w:val="single" w:sz="4" w:space="0" w:color="auto"/>
+            </w:tcBorders>
+          </w:tcPr>
+          <w:p>
+            <w:pPr>
+              <w:jc w:val="left"/>
+            </w:pPr>
+            <w:r>
+              <w:t>Erarbeitung</w:t>
+            </w:r>
+          </w:p>
+        </w:tc>
+        <w:tc>
+          <w:tcPr>
+            <w:tcW w:w="8305" w:type="dxa"/>
+            <w:tcBorders>
+              <w:top w:val="single" w:sz="4" w:space="0" w:color="auto"/>
+              <w:left w:val="single" w:sz="4" w:space="0" w:color="auto"/>
+              <w:bottom w:val="single" w:sz="4" w:space="0" w:color="auto"/>
+              <w:right w:val="single" w:sz="4" w:space="0" w:color="auto"/>
+            </w:tcBorders>
+          </w:tcPr>
+          <w:p>
+            <w:pPr>
+              <w:jc w:val="left"/>
+            </w:pPr>
+            <w:r>
+              <w:t>AB austeilen</w:t>
+            </w:r>
+          </w:p>
+          <w:p>
+            <w:pPr>
+              <w:jc w:val="left"/>
+            </w:pPr>
+            <w:r>
+              <w:t>Definition KI des europäischen Parlaments (SuS auf AB mitschreiben)</w:t>
+            </w:r>
+          </w:p>
+          <w:p>
+            <w:pPr>
+              <w:jc w:val="left"/>
+            </w:pPr>
+            <w:r>
               <w:t xml:space="preserve">Oncoo.de Zielscheibe </w:t>
             </w:r>
-          </w:p>
-          <w:p>
-            <w:pPr>
-              <w:jc w:val="left"/>
-            </w:pPr>
-            <w:r>
-              <w:t>+ Diskussion</w:t>
+            <w:r>
+              <w:t>+ Diskussion der Ergebnisse</w:t>
+            </w:r>
+          </w:p>
+          <w:p>
+            <w:pPr>
+              <w:pStyle w:val="Listenabsatz"/>
+              <w:numPr>
+                <w:ilvl w:val="0"/>
+                <w:numId w:val="6"/>
+              </w:numPr>
+              <w:jc w:val="left"/>
+            </w:pPr>
+            <w:r>
+              <w:t xml:space="preserve">Ich nutze </w:t>
+            </w:r>
+            <w:proofErr w:type="spellStart"/>
+            <w:r>
+              <w:t>KI‘s</w:t>
+            </w:r>
+            <w:proofErr w:type="spellEnd"/>
+            <w:r>
+              <w:t xml:space="preserve"> in meinem Alltag.</w:t>
+            </w:r>
+          </w:p>
+          <w:p>
+            <w:pPr>
+              <w:pStyle w:val="Listenabsatz"/>
+              <w:numPr>
+                <w:ilvl w:val="0"/>
+                <w:numId w:val="6"/>
+              </w:numPr>
+              <w:jc w:val="left"/>
+            </w:pPr>
+            <w:r>
+              <w:t xml:space="preserve">Ich weiß, wie </w:t>
+            </w:r>
+            <w:proofErr w:type="spellStart"/>
+            <w:proofErr w:type="gramStart"/>
+            <w:r>
+              <w:t>KI’s</w:t>
+            </w:r>
+            <w:proofErr w:type="spellEnd"/>
+            <w:proofErr w:type="gramEnd"/>
+            <w:r>
+              <w:t xml:space="preserve"> funktionieren.</w:t>
+            </w:r>
+          </w:p>
+          <w:p>
+            <w:pPr>
+              <w:pStyle w:val="Listenabsatz"/>
+              <w:numPr>
+                <w:ilvl w:val="0"/>
+                <w:numId w:val="6"/>
+              </w:numPr>
+              <w:jc w:val="left"/>
+            </w:pPr>
+            <w:r>
+              <w:t>Ich interessiere mich für das Thema der KI.</w:t>
+            </w:r>
+          </w:p>
+          <w:p>
+            <w:pPr>
+              <w:pStyle w:val="Listenabsatz"/>
+              <w:numPr>
+                <w:ilvl w:val="0"/>
+                <w:numId w:val="6"/>
+              </w:numPr>
+              <w:jc w:val="left"/>
+            </w:pPr>
+            <w:r>
+              <w:t>In Zukunft wird KI eine große Rolle in meinem Leben spielen.</w:t>
             </w:r>
           </w:p>
         </w:tc>
@@ -389,36 +517,37 @@
               <w:jc w:val="left"/>
             </w:pPr>
             <w:r>
+              <w:t xml:space="preserve">LV/ </w:t>
+            </w:r>
+            <w:r>
               <w:t>UG</w:t>
             </w:r>
           </w:p>
         </w:tc>
         <w:tc>
           <w:tcPr>
-            <w:tcW w:w="2112" w:type="dxa"/>
-            <w:tcBorders>
-              <w:top w:val="single" w:sz="4" w:space="0" w:color="auto"/>
-              <w:left w:val="single" w:sz="4" w:space="0" w:color="auto"/>
-              <w:bottom w:val="single" w:sz="4" w:space="0" w:color="auto"/>
-              <w:right w:val="single" w:sz="4" w:space="0" w:color="auto"/>
-            </w:tcBorders>
-          </w:tcPr>
-          <w:p>
-            <w:pPr>
-              <w:jc w:val="left"/>
-            </w:pPr>
-            <w:r>
-              <w:t>Protokoll ausfüllen</w:t>
-            </w:r>
-          </w:p>
-          <w:p>
-            <w:pPr>
-              <w:jc w:val="left"/>
-            </w:pPr>
-          </w:p>
-          <w:p>
-            <w:pPr>
-              <w:jc w:val="left"/>
+            <w:tcW w:w="2137" w:type="dxa"/>
+            <w:tcBorders>
+              <w:top w:val="single" w:sz="4" w:space="0" w:color="auto"/>
+              <w:left w:val="single" w:sz="4" w:space="0" w:color="auto"/>
+              <w:bottom w:val="single" w:sz="4" w:space="0" w:color="auto"/>
+              <w:right w:val="single" w:sz="4" w:space="0" w:color="auto"/>
+            </w:tcBorders>
+          </w:tcPr>
+          <w:p>
+            <w:pPr>
+              <w:jc w:val="left"/>
+            </w:pPr>
+            <w:r>
+              <w:t>AB</w:t>
+            </w:r>
+          </w:p>
+          <w:p>
+            <w:pPr>
+              <w:jc w:val="left"/>
+              <w:rPr>
+                <w:i/>
+              </w:rPr>
             </w:pPr>
             <w:r>
               <w:rPr>
@@ -498,7 +627,21 @@
               <w:jc w:val="left"/>
             </w:pPr>
             <w:r>
-              <w:t xml:space="preserve">Anwendungsfälle diskutieren – was enthält KI, was nicht? </w:t>
+              <w:t xml:space="preserve">Anwendungsfälle diskutieren – </w:t>
+            </w:r>
+            <w:r>
+              <w:t xml:space="preserve">Was hat KI mit mir zu tun? </w:t>
+            </w:r>
+          </w:p>
+          <w:p>
+            <w:pPr>
+              <w:jc w:val="left"/>
+            </w:pPr>
+            <w:r>
+              <w:t>W</w:t>
+            </w:r>
+            <w:r>
+              <w:t xml:space="preserve">as enthält KI, was nicht? </w:t>
             </w:r>
           </w:p>
           <w:p>
@@ -506,15 +649,28 @@
               <w:pStyle w:val="Listenabsatz"/>
               <w:numPr>
                 <w:ilvl w:val="0"/>
-                <w:numId w:val="3"/>
+                <w:numId w:val="5"/>
               </w:numPr>
               <w:jc w:val="left"/>
             </w:pPr>
             <w:r>
-              <w:t xml:space="preserve"> Learning App </w:t>
+              <w:t xml:space="preserve">Learning App </w:t>
             </w:r>
             <w:r>
               <w:t>gemeinsam besprechen</w:t>
+            </w:r>
+          </w:p>
+          <w:p>
+            <w:pPr>
+              <w:pStyle w:val="Listenabsatz"/>
+              <w:numPr>
+                <w:ilvl w:val="0"/>
+                <w:numId w:val="5"/>
+              </w:numPr>
+              <w:jc w:val="left"/>
+            </w:pPr>
+            <w:r>
+              <w:t>AB ausfüllen</w:t>
             </w:r>
           </w:p>
           <w:p>
@@ -528,7 +684,37 @@
               <w:rPr>
                 <w:b/>
               </w:rPr>
-              <w:t>Merken, dass KI eine große Rolle in ihren Leben spielt</w:t>
+              <w:sym w:font="Wingdings" w:char="F0E0"/>
+            </w:r>
+            <w:r>
+              <w:rPr>
+                <w:b/>
+              </w:rPr>
+              <w:t xml:space="preserve"> </w:t>
+            </w:r>
+            <w:r>
+              <w:rPr>
+                <w:b/>
+              </w:rPr>
+              <w:t>SuS sollen m</w:t>
+            </w:r>
+            <w:r>
+              <w:rPr>
+                <w:b/>
+              </w:rPr>
+              <w:t xml:space="preserve">erken, dass KI </w:t>
+            </w:r>
+            <w:r>
+              <w:rPr>
+                <w:b/>
+              </w:rPr>
+              <w:t xml:space="preserve">bereits jetzt </w:t>
+            </w:r>
+            <w:r>
+              <w:rPr>
+                <w:b/>
+              </w:rPr>
+              <w:t>eine große Rolle in ihren Leben spielt</w:t>
             </w:r>
             <w:r>
               <w:rPr>
@@ -560,14 +746,28 @@
         </w:tc>
         <w:tc>
           <w:tcPr>
-            <w:tcW w:w="2112" w:type="dxa"/>
-            <w:tcBorders>
-              <w:top w:val="single" w:sz="4" w:space="0" w:color="auto"/>
-              <w:left w:val="single" w:sz="4" w:space="0" w:color="auto"/>
-              <w:bottom w:val="single" w:sz="4" w:space="0" w:color="auto"/>
-              <w:right w:val="single" w:sz="4" w:space="0" w:color="auto"/>
-            </w:tcBorders>
-          </w:tcPr>
+            <w:tcW w:w="2137" w:type="dxa"/>
+            <w:tcBorders>
+              <w:top w:val="single" w:sz="4" w:space="0" w:color="auto"/>
+              <w:left w:val="single" w:sz="4" w:space="0" w:color="auto"/>
+              <w:bottom w:val="single" w:sz="4" w:space="0" w:color="auto"/>
+              <w:right w:val="single" w:sz="4" w:space="0" w:color="auto"/>
+            </w:tcBorders>
+          </w:tcPr>
+          <w:p>
+            <w:pPr>
+              <w:jc w:val="left"/>
+              <w:rPr>
+                <w:i/>
+              </w:rPr>
+            </w:pPr>
+            <w:r>
+              <w:rPr>
+                <w:i/>
+              </w:rPr>
+              <w:t>AB</w:t>
+            </w:r>
+          </w:p>
           <w:p>
             <w:pPr>
               <w:jc w:val="left"/>
@@ -624,6 +824,7 @@
               <w:jc w:val="left"/>
             </w:pPr>
             <w:r>
+              <w:lastRenderedPageBreak/>
               <w:t>10 min</w:t>
             </w:r>
           </w:p>
@@ -664,7 +865,7 @@
               <w:jc w:val="left"/>
             </w:pPr>
             <w:r>
-              <w:t>Was ist Klassifikation?</w:t>
+              <w:t>Es werden die Bilder einer Katze gezeigt. Diese Bilder sollen die SuS erkennen</w:t>
             </w:r>
           </w:p>
           <w:p>
@@ -677,7 +878,7 @@
               <w:jc w:val="left"/>
             </w:pPr>
             <w:r>
-              <w:t>Was ist auf diesem Bild zu sehen? (Katze)</w:t>
+              <w:t>Was ist auf diesem Bild zu sehen?</w:t>
             </w:r>
           </w:p>
           <w:p>
@@ -690,7 +891,29 @@
               <w:jc w:val="left"/>
             </w:pPr>
             <w:r>
-              <w:t>Woher wisst ihr das? (Erfahrung, haben schon 1 Mio. Katzen gesehen)</w:t>
+              <w:t>Woran erkennt ihr die Katze?</w:t>
+            </w:r>
+          </w:p>
+          <w:p>
+            <w:pPr>
+              <w:jc w:val="left"/>
+            </w:pPr>
+            <w:r>
+              <w:t>Auf der nächsten PowerPoint Folie (Folie 8) kann auf der Katze auf die Merkmale gedrückt werden und diese erscheinen auf der rechten Seite.</w:t>
+            </w:r>
+          </w:p>
+          <w:p>
+            <w:pPr>
+              <w:jc w:val="left"/>
+            </w:pPr>
+            <w:r>
+              <w:t xml:space="preserve">Die SuS sollen alle Merkmale einer Katze aufzählen und danach „versteckte“ Katzen erkennen </w:t>
+            </w:r>
+            <w:r>
+              <w:sym w:font="Wingdings" w:char="F0E0"/>
+            </w:r>
+            <w:r>
+              <w:t xml:space="preserve"> es sind nicht alle Merkmale zu sehen und trotzdem können wir das zuordnen, warum?</w:t>
             </w:r>
           </w:p>
           <w:p>
@@ -703,7 +926,22 @@
               <w:jc w:val="left"/>
             </w:pPr>
             <w:r>
-              <w:t>Wie würdet ihr versuchen den Computer das erklären zu lassen? (Katze genaustens beschreiben, …)</w:t>
+              <w:t xml:space="preserve">Woher wisst ihr </w:t>
+            </w:r>
+            <w:r>
+              <w:t>wie eine Katze aussieht</w:t>
+            </w:r>
+            <w:r>
+              <w:t>? (</w:t>
+            </w:r>
+            <w:r>
+              <w:rPr>
+                <w:i/>
+              </w:rPr>
+              <w:t>Erfahrung, haben schon 1 Mio. Katzen gesehen</w:t>
+            </w:r>
+            <w:r>
+              <w:t>)</w:t>
             </w:r>
           </w:p>
           <w:p>
@@ -716,8 +954,24 @@
               <w:jc w:val="left"/>
             </w:pPr>
             <w:r>
+              <w:t>Kann ein Computer das auch?</w:t>
+            </w:r>
+          </w:p>
+          <w:p>
+            <w:pPr>
+              <w:pStyle w:val="Listenabsatz"/>
+              <w:numPr>
+                <w:ilvl w:val="0"/>
+                <w:numId w:val="1"/>
+              </w:numPr>
+              <w:jc w:val="left"/>
+            </w:pPr>
+            <w:r>
               <w:t>Könnten wir dem Computer nicht auch einfach 1 Mio. Katzenbilder geben und er lernt das so, wie das ein Mensch gelernt hat?</w:t>
             </w:r>
+            <w:r>
+              <w:t xml:space="preserve"> </w:t>
+            </w:r>
           </w:p>
         </w:tc>
         <w:tc>
@@ -742,18 +996,21 @@
         </w:tc>
         <w:tc>
           <w:tcPr>
-            <w:tcW w:w="2112" w:type="dxa"/>
-            <w:tcBorders>
-              <w:top w:val="single" w:sz="4" w:space="0" w:color="auto"/>
-              <w:left w:val="single" w:sz="4" w:space="0" w:color="auto"/>
-              <w:bottom w:val="single" w:sz="4" w:space="0" w:color="auto"/>
-              <w:right w:val="single" w:sz="4" w:space="0" w:color="auto"/>
-            </w:tcBorders>
-          </w:tcPr>
-          <w:p>
-            <w:pPr>
-              <w:jc w:val="left"/>
-            </w:pPr>
+            <w:tcW w:w="2137" w:type="dxa"/>
+            <w:tcBorders>
+              <w:top w:val="single" w:sz="4" w:space="0" w:color="auto"/>
+              <w:left w:val="single" w:sz="4" w:space="0" w:color="auto"/>
+              <w:bottom w:val="single" w:sz="4" w:space="0" w:color="auto"/>
+              <w:right w:val="single" w:sz="4" w:space="0" w:color="auto"/>
+            </w:tcBorders>
+          </w:tcPr>
+          <w:p>
+            <w:pPr>
+              <w:jc w:val="left"/>
+            </w:pPr>
+            <w:r>
+              <w:t>PowerPoint</w:t>
+            </w:r>
           </w:p>
         </w:tc>
       </w:tr>
@@ -767,14 +1024,13 @@
               <w:bottom w:val="single" w:sz="4" w:space="0" w:color="auto"/>
               <w:right w:val="single" w:sz="4" w:space="0" w:color="auto"/>
             </w:tcBorders>
-            <w:hideMark/>
-          </w:tcPr>
-          <w:p>
-            <w:pPr>
-              <w:jc w:val="left"/>
-            </w:pPr>
-            <w:r>
-              <w:t>10 min</w:t>
+          </w:tcPr>
+          <w:p>
+            <w:pPr>
+              <w:jc w:val="left"/>
+            </w:pPr>
+            <w:r>
+              <w:t>5 min</w:t>
             </w:r>
           </w:p>
         </w:tc>
@@ -787,14 +1043,13 @@
               <w:bottom w:val="single" w:sz="4" w:space="0" w:color="auto"/>
               <w:right w:val="single" w:sz="4" w:space="0" w:color="auto"/>
             </w:tcBorders>
-            <w:hideMark/>
-          </w:tcPr>
-          <w:p>
-            <w:pPr>
-              <w:jc w:val="left"/>
-            </w:pPr>
-            <w:r>
-              <w:t>Erarbeitung</w:t>
+          </w:tcPr>
+          <w:p>
+            <w:pPr>
+              <w:jc w:val="left"/>
+            </w:pPr>
+            <w:r>
+              <w:t>Sicherung</w:t>
             </w:r>
           </w:p>
         </w:tc>
@@ -807,38 +1062,39 @@
               <w:bottom w:val="single" w:sz="4" w:space="0" w:color="auto"/>
               <w:right w:val="single" w:sz="4" w:space="0" w:color="auto"/>
             </w:tcBorders>
-            <w:hideMark/>
-          </w:tcPr>
-          <w:p>
-            <w:pPr>
-              <w:jc w:val="left"/>
-            </w:pPr>
-            <w:r>
-              <w:t xml:space="preserve">Vorstellung am Beispiel </w:t>
-            </w:r>
-            <w:proofErr w:type="spellStart"/>
-            <w:r>
-              <w:t>Teachable</w:t>
-            </w:r>
-            <w:proofErr w:type="spellEnd"/>
-            <w:r>
-              <w:t xml:space="preserve"> </w:t>
-            </w:r>
-            <w:proofErr w:type="spellStart"/>
-            <w:r>
-              <w:t>Machine</w:t>
-            </w:r>
-            <w:proofErr w:type="spellEnd"/>
-            <w:r>
-              <w:t xml:space="preserve"> mit Katze und Hund</w:t>
-            </w:r>
-          </w:p>
-          <w:p>
-            <w:pPr>
-              <w:jc w:val="left"/>
-            </w:pPr>
-            <w:r>
-              <w:t>Verschiedene Beispiele ausprobieren</w:t>
+          </w:tcPr>
+          <w:p>
+            <w:pPr>
+              <w:jc w:val="left"/>
+            </w:pPr>
+            <w:r>
+              <w:t>AB weiter ausfüllen</w:t>
+            </w:r>
+          </w:p>
+          <w:p>
+            <w:pPr>
+              <w:pStyle w:val="Listenabsatz"/>
+              <w:numPr>
+                <w:ilvl w:val="0"/>
+                <w:numId w:val="10"/>
+              </w:numPr>
+              <w:jc w:val="left"/>
+            </w:pPr>
+            <w:r>
+              <w:t>Definition Klassifikation</w:t>
+            </w:r>
+          </w:p>
+          <w:p>
+            <w:pPr>
+              <w:pStyle w:val="Listenabsatz"/>
+              <w:numPr>
+                <w:ilvl w:val="0"/>
+                <w:numId w:val="10"/>
+              </w:numPr>
+              <w:jc w:val="left"/>
+            </w:pPr>
+            <w:r>
+              <w:t>Zuordnungen vornehmen lassen</w:t>
             </w:r>
           </w:p>
         </w:tc>
@@ -857,37 +1113,27 @@
               <w:jc w:val="left"/>
             </w:pPr>
             <w:r>
-              <w:t>UG</w:t>
-            </w:r>
-          </w:p>
-        </w:tc>
-        <w:tc>
-          <w:tcPr>
-            <w:tcW w:w="2112" w:type="dxa"/>
-            <w:tcBorders>
-              <w:top w:val="single" w:sz="4" w:space="0" w:color="auto"/>
-              <w:left w:val="single" w:sz="4" w:space="0" w:color="auto"/>
-              <w:bottom w:val="single" w:sz="4" w:space="0" w:color="auto"/>
-              <w:right w:val="single" w:sz="4" w:space="0" w:color="auto"/>
-            </w:tcBorders>
-          </w:tcPr>
-          <w:p>
-            <w:pPr>
-              <w:jc w:val="left"/>
-            </w:pPr>
-            <w:proofErr w:type="spellStart"/>
-            <w:r>
-              <w:t>Teachable</w:t>
-            </w:r>
-            <w:proofErr w:type="spellEnd"/>
-            <w:r>
-              <w:t xml:space="preserve"> </w:t>
-            </w:r>
-            <w:proofErr w:type="spellStart"/>
-            <w:r>
-              <w:t>Machine</w:t>
-            </w:r>
-            <w:proofErr w:type="spellEnd"/>
+              <w:t>LV/ EA</w:t>
+            </w:r>
+          </w:p>
+        </w:tc>
+        <w:tc>
+          <w:tcPr>
+            <w:tcW w:w="2137" w:type="dxa"/>
+            <w:tcBorders>
+              <w:top w:val="single" w:sz="4" w:space="0" w:color="auto"/>
+              <w:left w:val="single" w:sz="4" w:space="0" w:color="auto"/>
+              <w:bottom w:val="single" w:sz="4" w:space="0" w:color="auto"/>
+              <w:right w:val="single" w:sz="4" w:space="0" w:color="auto"/>
+            </w:tcBorders>
+          </w:tcPr>
+          <w:p>
+            <w:pPr>
+              <w:jc w:val="left"/>
+            </w:pPr>
+            <w:r>
+              <w:t>AB</w:t>
+            </w:r>
           </w:p>
         </w:tc>
       </w:tr>
@@ -908,56 +1154,160 @@
               <w:jc w:val="left"/>
             </w:pPr>
             <w:r>
+              <w:t>10 min</w:t>
+            </w:r>
+          </w:p>
+        </w:tc>
+        <w:tc>
+          <w:tcPr>
+            <w:tcW w:w="1654" w:type="dxa"/>
+            <w:tcBorders>
+              <w:top w:val="single" w:sz="4" w:space="0" w:color="auto"/>
+              <w:left w:val="single" w:sz="4" w:space="0" w:color="auto"/>
+              <w:bottom w:val="single" w:sz="4" w:space="0" w:color="auto"/>
+              <w:right w:val="single" w:sz="4" w:space="0" w:color="auto"/>
+            </w:tcBorders>
+            <w:hideMark/>
+          </w:tcPr>
+          <w:p>
+            <w:pPr>
+              <w:jc w:val="left"/>
+            </w:pPr>
+            <w:r>
+              <w:t>Erarbeitung</w:t>
+            </w:r>
+          </w:p>
+        </w:tc>
+        <w:tc>
+          <w:tcPr>
+            <w:tcW w:w="8305" w:type="dxa"/>
+            <w:tcBorders>
+              <w:top w:val="single" w:sz="4" w:space="0" w:color="auto"/>
+              <w:left w:val="single" w:sz="4" w:space="0" w:color="auto"/>
+              <w:bottom w:val="single" w:sz="4" w:space="0" w:color="auto"/>
+              <w:right w:val="single" w:sz="4" w:space="0" w:color="auto"/>
+            </w:tcBorders>
+            <w:hideMark/>
+          </w:tcPr>
+          <w:p>
+            <w:pPr>
+              <w:jc w:val="left"/>
+            </w:pPr>
+            <w:r>
+              <w:t xml:space="preserve">Vorstellung </w:t>
+            </w:r>
+            <w:r>
+              <w:t xml:space="preserve">von Klassifikation </w:t>
+            </w:r>
+            <w:r>
+              <w:t>am Beispiel Katze und Hund</w:t>
+            </w:r>
+            <w:r>
+              <w:t xml:space="preserve"> mit </w:t>
+            </w:r>
+            <w:proofErr w:type="spellStart"/>
+            <w:r>
+              <w:t>Teachable</w:t>
+            </w:r>
+            <w:proofErr w:type="spellEnd"/>
+            <w:r>
+              <w:t xml:space="preserve"> </w:t>
+            </w:r>
+            <w:proofErr w:type="spellStart"/>
+            <w:r>
+              <w:t>Machine</w:t>
+            </w:r>
+            <w:proofErr w:type="spellEnd"/>
+          </w:p>
+          <w:p>
+            <w:pPr>
+              <w:pStyle w:val="Listenabsatz"/>
+              <w:numPr>
+                <w:ilvl w:val="0"/>
+                <w:numId w:val="7"/>
+              </w:numPr>
+              <w:jc w:val="left"/>
+            </w:pPr>
+            <w:r>
+              <w:t>Verschiedene Beispiele ausprobieren</w:t>
+            </w:r>
+          </w:p>
+          <w:p>
+            <w:pPr>
+              <w:pStyle w:val="Listenabsatz"/>
+              <w:numPr>
+                <w:ilvl w:val="0"/>
+                <w:numId w:val="7"/>
+              </w:numPr>
+              <w:jc w:val="left"/>
+            </w:pPr>
+            <w:r>
+              <w:t xml:space="preserve">SuS kreativ werden </w:t>
+            </w:r>
+            <w:proofErr w:type="gramStart"/>
+            <w:r>
+              <w:t>lassen</w:t>
+            </w:r>
+            <w:proofErr w:type="gramEnd"/>
+            <w:r>
+              <w:t xml:space="preserve"> </w:t>
+            </w:r>
+            <w:r>
+              <w:sym w:font="Wingdings" w:char="F0E0"/>
+            </w:r>
+            <w:r>
+              <w:t xml:space="preserve"> wenn sie etwas ausprobieren wollen, dann sehr gerne</w:t>
+            </w:r>
+          </w:p>
+          <w:p>
+            <w:pPr>
+              <w:pStyle w:val="Listenabsatz"/>
+              <w:numPr>
+                <w:ilvl w:val="0"/>
+                <w:numId w:val="9"/>
+              </w:numPr>
+              <w:jc w:val="left"/>
+            </w:pPr>
+            <w:r>
+              <w:t>Die KI ist nicht unfehlbar, es gibt immer Beispiele, die funktionieren und andere nicht…</w:t>
+            </w:r>
+          </w:p>
+          <w:p>
+            <w:pPr>
+              <w:pStyle w:val="Listenabsatz"/>
+              <w:numPr>
+                <w:ilvl w:val="0"/>
+                <w:numId w:val="7"/>
+              </w:numPr>
+              <w:jc w:val="left"/>
+            </w:pPr>
+            <w:r>
+              <w:t>Immer Begründungen suchen, warum das jetzt so oder so erkannt wird</w:t>
+            </w:r>
+          </w:p>
+          <w:p>
+            <w:pPr>
+              <w:pStyle w:val="Listenabsatz"/>
+              <w:numPr>
+                <w:ilvl w:val="0"/>
+                <w:numId w:val="8"/>
+              </w:numPr>
+              <w:jc w:val="left"/>
+            </w:pPr>
+            <w:r>
               <w:lastRenderedPageBreak/>
-              <w:t>10 min</w:t>
-            </w:r>
-          </w:p>
-        </w:tc>
-        <w:tc>
-          <w:tcPr>
-            <w:tcW w:w="1654" w:type="dxa"/>
-            <w:tcBorders>
-              <w:top w:val="single" w:sz="4" w:space="0" w:color="auto"/>
-              <w:left w:val="single" w:sz="4" w:space="0" w:color="auto"/>
-              <w:bottom w:val="single" w:sz="4" w:space="0" w:color="auto"/>
-              <w:right w:val="single" w:sz="4" w:space="0" w:color="auto"/>
-            </w:tcBorders>
-            <w:hideMark/>
-          </w:tcPr>
-          <w:p>
-            <w:pPr>
-              <w:jc w:val="left"/>
-            </w:pPr>
-            <w:r>
-              <w:t>Erarbeitung</w:t>
-            </w:r>
-          </w:p>
-        </w:tc>
-        <w:tc>
-          <w:tcPr>
-            <w:tcW w:w="8305" w:type="dxa"/>
-            <w:tcBorders>
-              <w:top w:val="single" w:sz="4" w:space="0" w:color="auto"/>
-              <w:left w:val="single" w:sz="4" w:space="0" w:color="auto"/>
-              <w:bottom w:val="single" w:sz="4" w:space="0" w:color="auto"/>
-              <w:right w:val="single" w:sz="4" w:space="0" w:color="auto"/>
-            </w:tcBorders>
-            <w:hideMark/>
-          </w:tcPr>
-          <w:p>
-            <w:pPr>
-              <w:jc w:val="left"/>
-            </w:pPr>
-            <w:r>
-              <w:t>Aufgabe Straßenschilder vorstellen (Brief vorlesen lassen)</w:t>
-            </w:r>
-          </w:p>
-          <w:p>
-            <w:pPr>
-              <w:jc w:val="left"/>
-            </w:pPr>
-            <w:r>
-              <w:t>Fragen klären</w:t>
+              <w:t xml:space="preserve">Es gibt leider kaum einen Weg die Begründungen zu überprüfen, KI </w:t>
+            </w:r>
+            <w:proofErr w:type="gramStart"/>
+            <w:r>
+              <w:t>ist quasi</w:t>
+            </w:r>
+            <w:proofErr w:type="gramEnd"/>
+            <w:r>
+              <w:t xml:space="preserve"> eine Blackbox, wir können die Entscheidungen nicht immer nachvollziehen</w:t>
+            </w:r>
+            <w:r>
+              <w:t xml:space="preserve"> und nur Vermutungen anstellen</w:t>
             </w:r>
           </w:p>
         </w:tc>
@@ -976,26 +1326,40 @@
               <w:jc w:val="left"/>
             </w:pPr>
             <w:r>
+              <w:lastRenderedPageBreak/>
               <w:t>UG</w:t>
             </w:r>
           </w:p>
         </w:tc>
         <w:tc>
           <w:tcPr>
-            <w:tcW w:w="2112" w:type="dxa"/>
-            <w:tcBorders>
-              <w:top w:val="single" w:sz="4" w:space="0" w:color="auto"/>
-              <w:left w:val="single" w:sz="4" w:space="0" w:color="auto"/>
-              <w:bottom w:val="single" w:sz="4" w:space="0" w:color="auto"/>
-              <w:right w:val="single" w:sz="4" w:space="0" w:color="auto"/>
-            </w:tcBorders>
-          </w:tcPr>
-          <w:p>
-            <w:pPr>
-              <w:jc w:val="left"/>
-            </w:pPr>
-            <w:r>
-              <w:t>Aufgabenstellung (AB auf Webseite)</w:t>
+            <w:tcW w:w="2137" w:type="dxa"/>
+            <w:tcBorders>
+              <w:top w:val="single" w:sz="4" w:space="0" w:color="auto"/>
+              <w:left w:val="single" w:sz="4" w:space="0" w:color="auto"/>
+              <w:bottom w:val="single" w:sz="4" w:space="0" w:color="auto"/>
+              <w:right w:val="single" w:sz="4" w:space="0" w:color="auto"/>
+            </w:tcBorders>
+          </w:tcPr>
+          <w:p>
+            <w:pPr>
+              <w:jc w:val="left"/>
+            </w:pPr>
+            <w:proofErr w:type="spellStart"/>
+            <w:r>
+              <w:t>Teachable</w:t>
+            </w:r>
+            <w:proofErr w:type="spellEnd"/>
+            <w:r>
+              <w:t xml:space="preserve"> </w:t>
+            </w:r>
+            <w:proofErr w:type="spellStart"/>
+            <w:r>
+              <w:t>Machine</w:t>
+            </w:r>
+            <w:proofErr w:type="spellEnd"/>
+            <w:r>
+              <w:t xml:space="preserve"> mit Beispieldatei</w:t>
             </w:r>
           </w:p>
         </w:tc>
@@ -1010,14 +1374,16 @@
               <w:bottom w:val="single" w:sz="4" w:space="0" w:color="auto"/>
               <w:right w:val="single" w:sz="4" w:space="0" w:color="auto"/>
             </w:tcBorders>
-            <w:hideMark/>
-          </w:tcPr>
-          <w:p>
-            <w:pPr>
-              <w:jc w:val="left"/>
-            </w:pPr>
-            <w:r>
-              <w:t>15 min</w:t>
+          </w:tcPr>
+          <w:p>
+            <w:pPr>
+              <w:jc w:val="left"/>
+            </w:pPr>
+            <w:r>
+              <w:t>5</w:t>
+            </w:r>
+            <w:r>
+              <w:t xml:space="preserve"> min</w:t>
             </w:r>
           </w:p>
         </w:tc>
@@ -1030,7 +1396,6 @@
               <w:bottom w:val="single" w:sz="4" w:space="0" w:color="auto"/>
               <w:right w:val="single" w:sz="4" w:space="0" w:color="auto"/>
             </w:tcBorders>
-            <w:hideMark/>
           </w:tcPr>
           <w:p>
             <w:pPr>
@@ -1050,28 +1415,84 @@
               <w:bottom w:val="single" w:sz="4" w:space="0" w:color="auto"/>
               <w:right w:val="single" w:sz="4" w:space="0" w:color="auto"/>
             </w:tcBorders>
-            <w:hideMark/>
-          </w:tcPr>
-          <w:p>
-            <w:pPr>
-              <w:jc w:val="left"/>
-            </w:pPr>
-            <w:r>
-              <w:t>Gruppen Einteilung</w:t>
-            </w:r>
-          </w:p>
-          <w:p>
-            <w:pPr>
-              <w:jc w:val="left"/>
-            </w:pPr>
-            <w:r>
-              <w:t>Gruppendiskussion zu den Bildern (I</w:t>
-            </w:r>
-            <w:r>
-              <w:t xml:space="preserve">rgendwie </w:t>
-            </w:r>
-            <w:r>
-              <w:t>festhalten!)</w:t>
+          </w:tcPr>
+          <w:p>
+            <w:pPr>
+              <w:jc w:val="left"/>
+            </w:pPr>
+            <w:r>
+              <w:t>Fahrschule:</w:t>
+            </w:r>
+          </w:p>
+          <w:p>
+            <w:pPr>
+              <w:pStyle w:val="Listenabsatz"/>
+              <w:numPr>
+                <w:ilvl w:val="0"/>
+                <w:numId w:val="7"/>
+              </w:numPr>
+              <w:jc w:val="left"/>
+            </w:pPr>
+            <w:r>
+              <w:t>Straßenschilder erklären, wer hat Vorfahrt?</w:t>
+            </w:r>
+          </w:p>
+          <w:p>
+            <w:pPr>
+              <w:pStyle w:val="Listenabsatz"/>
+              <w:numPr>
+                <w:ilvl w:val="0"/>
+                <w:numId w:val="8"/>
+              </w:numPr>
+              <w:jc w:val="left"/>
+            </w:pPr>
+            <w:r>
+              <w:t>SuS erkennen die Relevanz der Schilder und verstehen den</w:t>
+            </w:r>
+            <w:r>
+              <w:t xml:space="preserve"> Nutzen</w:t>
+            </w:r>
+          </w:p>
+          <w:p>
+            <w:pPr>
+              <w:jc w:val="left"/>
+            </w:pPr>
+            <w:r>
+              <w:t>Bildformatierung:</w:t>
+            </w:r>
+          </w:p>
+          <w:p>
+            <w:pPr>
+              <w:pStyle w:val="Listenabsatz"/>
+              <w:numPr>
+                <w:ilvl w:val="0"/>
+                <w:numId w:val="11"/>
+              </w:numPr>
+              <w:jc w:val="left"/>
+            </w:pPr>
+            <w:r>
+              <w:t>Welche Bildformate gibt es? Was unterscheidet diese? (Bekannt aus Klassenstufe 7 im Zusammenhang mit Pixel- und Vektorgrafiken)</w:t>
+            </w:r>
+          </w:p>
+          <w:p>
+            <w:pPr>
+              <w:pStyle w:val="Listenabsatz"/>
+              <w:numPr>
+                <w:ilvl w:val="0"/>
+                <w:numId w:val="11"/>
+              </w:numPr>
+              <w:jc w:val="left"/>
+            </w:pPr>
+            <w:r>
+              <w:t xml:space="preserve">Worauf muss geachtet werden bei Apple (neues </w:t>
+            </w:r>
+            <w:proofErr w:type="spellStart"/>
+            <w:r>
+              <w:t>Heif</w:t>
+            </w:r>
+            <w:proofErr w:type="spellEnd"/>
+            <w:r>
+              <w:t>-Format)</w:t>
             </w:r>
           </w:p>
         </w:tc>
@@ -1090,24 +1511,27 @@
               <w:jc w:val="left"/>
             </w:pPr>
             <w:r>
-              <w:t>GA</w:t>
-            </w:r>
-          </w:p>
-        </w:tc>
-        <w:tc>
-          <w:tcPr>
-            <w:tcW w:w="2112" w:type="dxa"/>
-            <w:tcBorders>
-              <w:top w:val="single" w:sz="4" w:space="0" w:color="auto"/>
-              <w:left w:val="single" w:sz="4" w:space="0" w:color="auto"/>
-              <w:bottom w:val="single" w:sz="4" w:space="0" w:color="auto"/>
-              <w:right w:val="single" w:sz="4" w:space="0" w:color="auto"/>
-            </w:tcBorders>
-          </w:tcPr>
-          <w:p>
-            <w:pPr>
-              <w:jc w:val="left"/>
-            </w:pPr>
+              <w:t>UG</w:t>
+            </w:r>
+          </w:p>
+        </w:tc>
+        <w:tc>
+          <w:tcPr>
+            <w:tcW w:w="2137" w:type="dxa"/>
+            <w:tcBorders>
+              <w:top w:val="single" w:sz="4" w:space="0" w:color="auto"/>
+              <w:left w:val="single" w:sz="4" w:space="0" w:color="auto"/>
+              <w:bottom w:val="single" w:sz="4" w:space="0" w:color="auto"/>
+              <w:right w:val="single" w:sz="4" w:space="0" w:color="auto"/>
+            </w:tcBorders>
+          </w:tcPr>
+          <w:p>
+            <w:pPr>
+              <w:jc w:val="left"/>
+            </w:pPr>
+            <w:r>
+              <w:t>PowerPoint</w:t>
+            </w:r>
           </w:p>
         </w:tc>
       </w:tr>
@@ -1121,14 +1545,13 @@
               <w:bottom w:val="single" w:sz="4" w:space="0" w:color="auto"/>
               <w:right w:val="single" w:sz="4" w:space="0" w:color="auto"/>
             </w:tcBorders>
-            <w:hideMark/>
-          </w:tcPr>
-          <w:p>
-            <w:pPr>
-              <w:jc w:val="left"/>
-            </w:pPr>
-            <w:r>
-              <w:t>5 min</w:t>
+          </w:tcPr>
+          <w:p>
+            <w:pPr>
+              <w:jc w:val="left"/>
+            </w:pPr>
+            <w:r>
+              <w:t>10 min</w:t>
             </w:r>
           </w:p>
         </w:tc>
@@ -1141,14 +1564,13 @@
               <w:bottom w:val="single" w:sz="4" w:space="0" w:color="auto"/>
               <w:right w:val="single" w:sz="4" w:space="0" w:color="auto"/>
             </w:tcBorders>
-            <w:hideMark/>
-          </w:tcPr>
-          <w:p>
-            <w:pPr>
-              <w:jc w:val="left"/>
-            </w:pPr>
-            <w:r>
-              <w:t>Sicherung</w:t>
+          </w:tcPr>
+          <w:p>
+            <w:pPr>
+              <w:jc w:val="left"/>
+            </w:pPr>
+            <w:r>
+              <w:t>Erarbeitung</w:t>
             </w:r>
           </w:p>
         </w:tc>
@@ -1161,22 +1583,33 @@
               <w:bottom w:val="single" w:sz="4" w:space="0" w:color="auto"/>
               <w:right w:val="single" w:sz="4" w:space="0" w:color="auto"/>
             </w:tcBorders>
-            <w:hideMark/>
-          </w:tcPr>
-          <w:p>
-            <w:pPr>
-              <w:jc w:val="left"/>
-            </w:pPr>
-            <w:r>
-              <w:t>Hausaufgabe (Straßenschilder fotografieren) eintragen</w:t>
-            </w:r>
-          </w:p>
-          <w:p>
-            <w:pPr>
-              <w:jc w:val="left"/>
-            </w:pPr>
-            <w:r>
-              <w:t>Verständnisfragen klären</w:t>
+          </w:tcPr>
+          <w:p>
+            <w:pPr>
+              <w:jc w:val="left"/>
+            </w:pPr>
+            <w:r>
+              <w:t xml:space="preserve">Aufgabe </w:t>
+            </w:r>
+            <w:r>
+              <w:t xml:space="preserve">der Webseite </w:t>
+            </w:r>
+            <w:r>
+              <w:t>vorstellen (Brief vorlesen lassen)</w:t>
+            </w:r>
+          </w:p>
+          <w:p>
+            <w:pPr>
+              <w:jc w:val="left"/>
+            </w:pPr>
+            <w:r>
+              <w:t xml:space="preserve">Fragen klären </w:t>
+            </w:r>
+            <w:r>
+              <w:sym w:font="Wingdings" w:char="F0E0"/>
+            </w:r>
+            <w:r>
+              <w:t xml:space="preserve"> klar machen, was zu tun ist und wie vorgegangen wird</w:t>
             </w:r>
           </w:p>
         </w:tc>
@@ -1201,18 +1634,21 @@
         </w:tc>
         <w:tc>
           <w:tcPr>
-            <w:tcW w:w="2112" w:type="dxa"/>
-            <w:tcBorders>
-              <w:top w:val="single" w:sz="4" w:space="0" w:color="auto"/>
-              <w:left w:val="single" w:sz="4" w:space="0" w:color="auto"/>
-              <w:bottom w:val="single" w:sz="4" w:space="0" w:color="auto"/>
-              <w:right w:val="single" w:sz="4" w:space="0" w:color="auto"/>
-            </w:tcBorders>
-          </w:tcPr>
-          <w:p>
-            <w:pPr>
-              <w:jc w:val="left"/>
-            </w:pPr>
+            <w:tcW w:w="2137" w:type="dxa"/>
+            <w:tcBorders>
+              <w:top w:val="single" w:sz="4" w:space="0" w:color="auto"/>
+              <w:left w:val="single" w:sz="4" w:space="0" w:color="auto"/>
+              <w:bottom w:val="single" w:sz="4" w:space="0" w:color="auto"/>
+              <w:right w:val="single" w:sz="4" w:space="0" w:color="auto"/>
+            </w:tcBorders>
+          </w:tcPr>
+          <w:p>
+            <w:pPr>
+              <w:jc w:val="left"/>
+            </w:pPr>
+            <w:r>
+              <w:t>Aufgabenstellung (AB auf Webseite)</w:t>
+            </w:r>
           </w:p>
         </w:tc>
       </w:tr>
@@ -1226,13 +1662,14 @@
               <w:bottom w:val="single" w:sz="4" w:space="0" w:color="auto"/>
               <w:right w:val="single" w:sz="4" w:space="0" w:color="auto"/>
             </w:tcBorders>
-          </w:tcPr>
-          <w:p>
-            <w:pPr>
-              <w:jc w:val="left"/>
-            </w:pPr>
-            <w:r>
-              <w:t>5 min</w:t>
+            <w:hideMark/>
+          </w:tcPr>
+          <w:p>
+            <w:pPr>
+              <w:jc w:val="left"/>
+            </w:pPr>
+            <w:r>
+              <w:t>15 min</w:t>
             </w:r>
           </w:p>
         </w:tc>
@@ -1245,13 +1682,14 @@
               <w:bottom w:val="single" w:sz="4" w:space="0" w:color="auto"/>
               <w:right w:val="single" w:sz="4" w:space="0" w:color="auto"/>
             </w:tcBorders>
-          </w:tcPr>
-          <w:p>
-            <w:pPr>
-              <w:jc w:val="left"/>
-            </w:pPr>
-            <w:r>
-              <w:t>Evaluation</w:t>
+            <w:hideMark/>
+          </w:tcPr>
+          <w:p>
+            <w:pPr>
+              <w:jc w:val="left"/>
+            </w:pPr>
+            <w:r>
+              <w:t>Erarbeitung</w:t>
             </w:r>
           </w:p>
         </w:tc>
@@ -1264,13 +1702,67 @@
               <w:bottom w:val="single" w:sz="4" w:space="0" w:color="auto"/>
               <w:right w:val="single" w:sz="4" w:space="0" w:color="auto"/>
             </w:tcBorders>
-          </w:tcPr>
-          <w:p>
-            <w:pPr>
-              <w:jc w:val="left"/>
-            </w:pPr>
-            <w:r>
-              <w:t>Kurze Rückmeldung zur bisherigen Stunde</w:t>
+            <w:hideMark/>
+          </w:tcPr>
+          <w:p>
+            <w:pPr>
+              <w:jc w:val="left"/>
+            </w:pPr>
+            <w:r>
+              <w:t>Gruppen Einteilung</w:t>
+            </w:r>
+            <w:r>
+              <w:t xml:space="preserve"> (Kleingruppen á 3 Personen pro Gruppe)</w:t>
+            </w:r>
+          </w:p>
+          <w:p>
+            <w:pPr>
+              <w:jc w:val="left"/>
+            </w:pPr>
+            <w:r>
+              <w:t>Gruppendiskussion zu den Bildern</w:t>
+            </w:r>
+          </w:p>
+          <w:p>
+            <w:pPr>
+              <w:pStyle w:val="Listenabsatz"/>
+              <w:numPr>
+                <w:ilvl w:val="0"/>
+                <w:numId w:val="7"/>
+              </w:numPr>
+              <w:jc w:val="left"/>
+            </w:pPr>
+            <w:r>
+              <w:t>SuS sollen diskutieren, wie die Bilder gemacht werden</w:t>
+            </w:r>
+          </w:p>
+          <w:p>
+            <w:pPr>
+              <w:pStyle w:val="Listenabsatz"/>
+              <w:numPr>
+                <w:ilvl w:val="0"/>
+                <w:numId w:val="7"/>
+              </w:numPr>
+              <w:jc w:val="left"/>
+            </w:pPr>
+            <w:r>
+              <w:t>Welche Kriterien sollen die Bilder erfüllen?</w:t>
+            </w:r>
+            <w:r>
+              <w:t xml:space="preserve"> Worauf will die Gruppe achten?</w:t>
+            </w:r>
+          </w:p>
+          <w:p>
+            <w:pPr>
+              <w:pStyle w:val="Listenabsatz"/>
+              <w:numPr>
+                <w:ilvl w:val="0"/>
+                <w:numId w:val="7"/>
+              </w:numPr>
+              <w:jc w:val="left"/>
+            </w:pPr>
+            <w:r>
+              <w:t>Ergebnisse der Diskussion Gruppenintern festhalten</w:t>
             </w:r>
           </w:p>
         </w:tc>
@@ -1289,26 +1781,26 @@
               <w:jc w:val="left"/>
             </w:pPr>
             <w:r>
-              <w:t>EA</w:t>
-            </w:r>
-          </w:p>
-        </w:tc>
-        <w:tc>
-          <w:tcPr>
-            <w:tcW w:w="2112" w:type="dxa"/>
-            <w:tcBorders>
-              <w:top w:val="single" w:sz="4" w:space="0" w:color="auto"/>
-              <w:left w:val="single" w:sz="4" w:space="0" w:color="auto"/>
-              <w:bottom w:val="single" w:sz="4" w:space="0" w:color="auto"/>
-              <w:right w:val="single" w:sz="4" w:space="0" w:color="auto"/>
-            </w:tcBorders>
-          </w:tcPr>
-          <w:p>
-            <w:pPr>
-              <w:jc w:val="left"/>
-            </w:pPr>
-            <w:r>
-              <w:t>Evaluationsbogen</w:t>
+              <w:t>GA</w:t>
+            </w:r>
+          </w:p>
+        </w:tc>
+        <w:tc>
+          <w:tcPr>
+            <w:tcW w:w="2137" w:type="dxa"/>
+            <w:tcBorders>
+              <w:top w:val="single" w:sz="4" w:space="0" w:color="auto"/>
+              <w:left w:val="single" w:sz="4" w:space="0" w:color="auto"/>
+              <w:bottom w:val="single" w:sz="4" w:space="0" w:color="auto"/>
+              <w:right w:val="single" w:sz="4" w:space="0" w:color="auto"/>
+            </w:tcBorders>
+          </w:tcPr>
+          <w:p>
+            <w:pPr>
+              <w:jc w:val="left"/>
+            </w:pPr>
+            <w:r>
+              <w:t>Textprogramm oder Zettel und Stift</w:t>
             </w:r>
           </w:p>
         </w:tc>
@@ -1323,11 +1815,15 @@
               <w:bottom w:val="single" w:sz="4" w:space="0" w:color="auto"/>
               <w:right w:val="single" w:sz="4" w:space="0" w:color="auto"/>
             </w:tcBorders>
-          </w:tcPr>
-          <w:p>
-            <w:pPr>
-              <w:jc w:val="left"/>
-            </w:pPr>
+            <w:hideMark/>
+          </w:tcPr>
+          <w:p>
+            <w:pPr>
+              <w:jc w:val="left"/>
+            </w:pPr>
+            <w:r>
+              <w:t>5 min</w:t>
+            </w:r>
           </w:p>
         </w:tc>
         <w:tc>
@@ -1339,6 +1835,122 @@
               <w:bottom w:val="single" w:sz="4" w:space="0" w:color="auto"/>
               <w:right w:val="single" w:sz="4" w:space="0" w:color="auto"/>
             </w:tcBorders>
+            <w:hideMark/>
+          </w:tcPr>
+          <w:p>
+            <w:pPr>
+              <w:jc w:val="left"/>
+            </w:pPr>
+            <w:r>
+              <w:t>Sicherung</w:t>
+            </w:r>
+          </w:p>
+        </w:tc>
+        <w:tc>
+          <w:tcPr>
+            <w:tcW w:w="8305" w:type="dxa"/>
+            <w:tcBorders>
+              <w:top w:val="single" w:sz="4" w:space="0" w:color="auto"/>
+              <w:left w:val="single" w:sz="4" w:space="0" w:color="auto"/>
+              <w:bottom w:val="single" w:sz="4" w:space="0" w:color="auto"/>
+              <w:right w:val="single" w:sz="4" w:space="0" w:color="auto"/>
+            </w:tcBorders>
+            <w:hideMark/>
+          </w:tcPr>
+          <w:p>
+            <w:pPr>
+              <w:jc w:val="left"/>
+            </w:pPr>
+            <w:r>
+              <w:t xml:space="preserve">Hausaufgabe (Straßenschilder fotografieren) </w:t>
+            </w:r>
+            <w:r>
+              <w:t xml:space="preserve">ins Hausaufgabenheft </w:t>
+            </w:r>
+            <w:r>
+              <w:t>eintragen</w:t>
+            </w:r>
+          </w:p>
+          <w:p>
+            <w:pPr>
+              <w:jc w:val="left"/>
+            </w:pPr>
+            <w:r>
+              <w:t>Verständnisfragen klären</w:t>
+            </w:r>
+            <w:r>
+              <w:t xml:space="preserve"> </w:t>
+            </w:r>
+            <w:r>
+              <w:rPr>
+                <w:b/>
+              </w:rPr>
+              <w:t>(Auf den Straßenverkehr achten!)</w:t>
+            </w:r>
+          </w:p>
+        </w:tc>
+        <w:tc>
+          <w:tcPr>
+            <w:tcW w:w="1598" w:type="dxa"/>
+            <w:tcBorders>
+              <w:top w:val="single" w:sz="4" w:space="0" w:color="auto"/>
+              <w:left w:val="single" w:sz="4" w:space="0" w:color="auto"/>
+              <w:bottom w:val="single" w:sz="4" w:space="0" w:color="auto"/>
+              <w:right w:val="single" w:sz="4" w:space="0" w:color="auto"/>
+            </w:tcBorders>
+          </w:tcPr>
+          <w:p>
+            <w:pPr>
+              <w:jc w:val="left"/>
+            </w:pPr>
+            <w:r>
+              <w:t>UG</w:t>
+            </w:r>
+          </w:p>
+        </w:tc>
+        <w:tc>
+          <w:tcPr>
+            <w:tcW w:w="2137" w:type="dxa"/>
+            <w:tcBorders>
+              <w:top w:val="single" w:sz="4" w:space="0" w:color="auto"/>
+              <w:left w:val="single" w:sz="4" w:space="0" w:color="auto"/>
+              <w:bottom w:val="single" w:sz="4" w:space="0" w:color="auto"/>
+              <w:right w:val="single" w:sz="4" w:space="0" w:color="auto"/>
+            </w:tcBorders>
+          </w:tcPr>
+          <w:p>
+            <w:pPr>
+              <w:jc w:val="left"/>
+            </w:pPr>
+          </w:p>
+        </w:tc>
+      </w:tr>
+      <w:tr>
+        <w:tc>
+          <w:tcPr>
+            <w:tcW w:w="608" w:type="dxa"/>
+            <w:tcBorders>
+              <w:top w:val="single" w:sz="4" w:space="0" w:color="auto"/>
+              <w:left w:val="single" w:sz="4" w:space="0" w:color="auto"/>
+              <w:bottom w:val="single" w:sz="4" w:space="0" w:color="auto"/>
+              <w:right w:val="single" w:sz="4" w:space="0" w:color="auto"/>
+            </w:tcBorders>
+          </w:tcPr>
+          <w:p>
+            <w:pPr>
+              <w:jc w:val="left"/>
+            </w:pPr>
+          </w:p>
+        </w:tc>
+        <w:tc>
+          <w:tcPr>
+            <w:tcW w:w="1654" w:type="dxa"/>
+            <w:tcBorders>
+              <w:top w:val="single" w:sz="4" w:space="0" w:color="auto"/>
+              <w:left w:val="single" w:sz="4" w:space="0" w:color="auto"/>
+              <w:bottom w:val="single" w:sz="4" w:space="0" w:color="auto"/>
+              <w:right w:val="single" w:sz="4" w:space="0" w:color="auto"/>
+            </w:tcBorders>
           </w:tcPr>
           <w:p>
             <w:pPr>
@@ -1366,6 +1978,12 @@
             <w:r>
               <w:t>Ethische Diskussion</w:t>
             </w:r>
+            <w:r>
+              <w:t xml:space="preserve"> über </w:t>
+            </w:r>
+            <w:r>
+              <w:t>https://www.moralmachine.net/hl/de</w:t>
+            </w:r>
           </w:p>
         </w:tc>
         <w:tc>
@@ -1382,11 +2000,14 @@
             <w:pPr>
               <w:jc w:val="left"/>
             </w:pPr>
-          </w:p>
-        </w:tc>
-        <w:tc>
-          <w:tcPr>
-            <w:tcW w:w="2112" w:type="dxa"/>
+            <w:r>
+              <w:t>UG</w:t>
+            </w:r>
+          </w:p>
+        </w:tc>
+        <w:tc>
+          <w:tcPr>
+            <w:tcW w:w="2137" w:type="dxa"/>
             <w:tcBorders>
               <w:top w:val="single" w:sz="4" w:space="0" w:color="auto"/>
               <w:left w:val="single" w:sz="4" w:space="0" w:color="auto"/>
@@ -1402,54 +2023,6 @@
         </w:tc>
       </w:tr>
     </w:tbl>
-    <w:p/>
-    <w:p/>
-    <w:p>
-      <w:r>
-        <w:t>Noch zu tun:</w:t>
-      </w:r>
-    </w:p>
-    <w:p>
-      <w:pPr>
-        <w:pStyle w:val="Listenabsatz"/>
-        <w:numPr>
-          <w:ilvl w:val="0"/>
-          <w:numId w:val="2"/>
-        </w:numPr>
-      </w:pPr>
-      <w:r>
-        <w:t>Aufgabe ausdrucken</w:t>
-      </w:r>
-    </w:p>
-    <w:p>
-      <w:pPr>
-        <w:ind w:left="360"/>
-      </w:pPr>
-    </w:p>
-    <w:p>
-      <w:pPr>
-        <w:pStyle w:val="Listenabsatz"/>
-        <w:numPr>
-          <w:ilvl w:val="0"/>
-          <w:numId w:val="2"/>
-        </w:numPr>
-      </w:pPr>
-      <w:r>
-        <w:t>MENTIMETER:</w:t>
-      </w:r>
-    </w:p>
-    <w:p>
-      <w:pPr>
-        <w:pStyle w:val="Listenabsatz"/>
-        <w:numPr>
-          <w:ilvl w:val="1"/>
-          <w:numId w:val="2"/>
-        </w:numPr>
-      </w:pPr>
-      <w:r>
-        <w:t>Wichtig für das Erstellen von KI ist:</w:t>
-      </w:r>
-    </w:p>
     <w:p/>
     <w:sectPr>
       <w:pgSz w:w="16838" w:h="11906" w:orient="landscape"/>
@@ -1464,6 +2037,458 @@
 <file path=word/numbering.xml><?xml version="1.0" encoding="utf-8"?>
 <w:numbering xmlns:wpc="http://schemas.microsoft.com/office/word/2010/wordprocessingCanvas" xmlns:cx="http://schemas.microsoft.com/office/drawing/2014/chartex" xmlns:cx1="http://schemas.microsoft.com/office/drawing/2015/9/8/chartex" xmlns:cx2="http://schemas.microsoft.com/office/drawing/2015/10/21/chartex" xmlns:cx3="http://schemas.microsoft.com/office/drawing/2016/5/9/chartex" xmlns:cx4="http://schemas.microsoft.com/office/drawing/2016/5/10/chartex" xmlns:cx5="http://schemas.microsoft.com/office/drawing/2016/5/11/chartex" xmlns:cx6="http://schemas.microsoft.com/office/drawing/2016/5/12/chartex" xmlns:cx7="http://schemas.microsoft.com/office/drawing/2016/5/13/chartex" xmlns:cx8="http://schemas.microsoft.com/office/drawing/2016/5/14/chartex" xmlns:mc="http://schemas.openxmlformats.org/markup-compatibility/2006" xmlns:aink="http://schemas.microsoft.com/office/drawing/2016/ink" xmlns:am3d="http://schemas.microsoft.com/office/drawing/2017/model3d" xmlns:o="urn:schemas-microsoft-com:office:office" xmlns:oel="http://schemas.microsoft.com/office/2019/extlst" xmlns:r="http://schemas.openxmlformats.org/officeDocument/2006/relationships" xmlns:m="http://schemas.openxmlformats.org/officeDocument/2006/math" xmlns:v="urn:schemas-microsoft-com:vml" xmlns:wp14="http://schemas.microsoft.com/office/word/2010/wordprocessingDrawing" xmlns:wp="http://schemas.openxmlformats.org/drawingml/2006/wordprocessingDrawing" xmlns:w10="urn:schemas-microsoft-com:office:word" xmlns:w="http://schemas.openxmlformats.org/wordprocessingml/2006/main" xmlns:w14="http://schemas.microsoft.com/office/word/2010/wordml" xmlns:w15="http://schemas.microsoft.com/office/word/2012/wordml" xmlns:w16cex="http://schemas.microsoft.com/office/word/2018/wordml/cex" xmlns:w16cid="http://schemas.microsoft.com/office/word/2016/wordml/cid" xmlns:w16="http://schemas.microsoft.com/office/word/2018/wordml" xmlns:w16sdtdh="http://schemas.microsoft.com/office/word/2020/wordml/sdtdatahash" xmlns:w16se="http://schemas.microsoft.com/office/word/2015/wordml/symex" xmlns:wpg="http://schemas.microsoft.com/office/word/2010/wordprocessingGroup" xmlns:wpi="http://schemas.microsoft.com/office/word/2010/wordprocessingInk" xmlns:wne="http://schemas.microsoft.com/office/word/2006/wordml" xmlns:wps="http://schemas.microsoft.com/office/word/2010/wordprocessingShape" mc:Ignorable="w14 w15 w16se w16cid w16 w16cex w16sdtdh wp14">
   <w:abstractNum w:abstractNumId="0" w15:restartNumberingAfterBreak="0">
+    <w:nsid w:val="18A17DC5"/>
+    <w:multiLevelType w:val="hybridMultilevel"/>
+    <w:tmpl w:val="9D369A04"/>
+    <w:lvl w:ilvl="0" w:tplc="04070001">
+      <w:start w:val="1"/>
+      <w:numFmt w:val="bullet"/>
+      <w:lvlText w:val=""/>
+      <w:lvlJc w:val="left"/>
+      <w:pPr>
+        <w:ind w:left="720" w:hanging="360"/>
+      </w:pPr>
+      <w:rPr>
+        <w:rFonts w:ascii="Symbol" w:hAnsi="Symbol" w:hint="default"/>
+      </w:rPr>
+    </w:lvl>
+    <w:lvl w:ilvl="1" w:tplc="04070003" w:tentative="1">
+      <w:start w:val="1"/>
+      <w:numFmt w:val="bullet"/>
+      <w:lvlText w:val="o"/>
+      <w:lvlJc w:val="left"/>
+      <w:pPr>
+        <w:ind w:left="1440" w:hanging="360"/>
+      </w:pPr>
+      <w:rPr>
+        <w:rFonts w:ascii="Courier New" w:hAnsi="Courier New" w:cs="Courier New" w:hint="default"/>
+      </w:rPr>
+    </w:lvl>
+    <w:lvl w:ilvl="2" w:tplc="04070005" w:tentative="1">
+      <w:start w:val="1"/>
+      <w:numFmt w:val="bullet"/>
+      <w:lvlText w:val=""/>
+      <w:lvlJc w:val="left"/>
+      <w:pPr>
+        <w:ind w:left="2160" w:hanging="360"/>
+      </w:pPr>
+      <w:rPr>
+        <w:rFonts w:ascii="Wingdings" w:hAnsi="Wingdings" w:hint="default"/>
+      </w:rPr>
+    </w:lvl>
+    <w:lvl w:ilvl="3" w:tplc="04070001" w:tentative="1">
+      <w:start w:val="1"/>
+      <w:numFmt w:val="bullet"/>
+      <w:lvlText w:val=""/>
+      <w:lvlJc w:val="left"/>
+      <w:pPr>
+        <w:ind w:left="2880" w:hanging="360"/>
+      </w:pPr>
+      <w:rPr>
+        <w:rFonts w:ascii="Symbol" w:hAnsi="Symbol" w:hint="default"/>
+      </w:rPr>
+    </w:lvl>
+    <w:lvl w:ilvl="4" w:tplc="04070003" w:tentative="1">
+      <w:start w:val="1"/>
+      <w:numFmt w:val="bullet"/>
+      <w:lvlText w:val="o"/>
+      <w:lvlJc w:val="left"/>
+      <w:pPr>
+        <w:ind w:left="3600" w:hanging="360"/>
+      </w:pPr>
+      <w:rPr>
+        <w:rFonts w:ascii="Courier New" w:hAnsi="Courier New" w:cs="Courier New" w:hint="default"/>
+      </w:rPr>
+    </w:lvl>
+    <w:lvl w:ilvl="5" w:tplc="04070005" w:tentative="1">
+      <w:start w:val="1"/>
+      <w:numFmt w:val="bullet"/>
+      <w:lvlText w:val=""/>
+      <w:lvlJc w:val="left"/>
+      <w:pPr>
+        <w:ind w:left="4320" w:hanging="360"/>
+      </w:pPr>
+      <w:rPr>
+        <w:rFonts w:ascii="Wingdings" w:hAnsi="Wingdings" w:hint="default"/>
+      </w:rPr>
+    </w:lvl>
+    <w:lvl w:ilvl="6" w:tplc="04070001" w:tentative="1">
+      <w:start w:val="1"/>
+      <w:numFmt w:val="bullet"/>
+      <w:lvlText w:val=""/>
+      <w:lvlJc w:val="left"/>
+      <w:pPr>
+        <w:ind w:left="5040" w:hanging="360"/>
+      </w:pPr>
+      <w:rPr>
+        <w:rFonts w:ascii="Symbol" w:hAnsi="Symbol" w:hint="default"/>
+      </w:rPr>
+    </w:lvl>
+    <w:lvl w:ilvl="7" w:tplc="04070003" w:tentative="1">
+      <w:start w:val="1"/>
+      <w:numFmt w:val="bullet"/>
+      <w:lvlText w:val="o"/>
+      <w:lvlJc w:val="left"/>
+      <w:pPr>
+        <w:ind w:left="5760" w:hanging="360"/>
+      </w:pPr>
+      <w:rPr>
+        <w:rFonts w:ascii="Courier New" w:hAnsi="Courier New" w:cs="Courier New" w:hint="default"/>
+      </w:rPr>
+    </w:lvl>
+    <w:lvl w:ilvl="8" w:tplc="04070005" w:tentative="1">
+      <w:start w:val="1"/>
+      <w:numFmt w:val="bullet"/>
+      <w:lvlText w:val=""/>
+      <w:lvlJc w:val="left"/>
+      <w:pPr>
+        <w:ind w:left="6480" w:hanging="360"/>
+      </w:pPr>
+      <w:rPr>
+        <w:rFonts w:ascii="Wingdings" w:hAnsi="Wingdings" w:hint="default"/>
+      </w:rPr>
+    </w:lvl>
+  </w:abstractNum>
+  <w:abstractNum w:abstractNumId="1" w15:restartNumberingAfterBreak="0">
+    <w:nsid w:val="1B704A0F"/>
+    <w:multiLevelType w:val="hybridMultilevel"/>
+    <w:tmpl w:val="66FAF75A"/>
+    <w:lvl w:ilvl="0" w:tplc="1C16F0E6">
+      <w:start w:val="6"/>
+      <w:numFmt w:val="bullet"/>
+      <w:lvlText w:val=""/>
+      <w:lvlJc w:val="left"/>
+      <w:pPr>
+        <w:ind w:left="720" w:hanging="360"/>
+      </w:pPr>
+      <w:rPr>
+        <w:rFonts w:ascii="Wingdings" w:eastAsia="Calibri" w:hAnsi="Wingdings" w:cs="Times New Roman" w:hint="default"/>
+      </w:rPr>
+    </w:lvl>
+    <w:lvl w:ilvl="1" w:tplc="04070003" w:tentative="1">
+      <w:start w:val="1"/>
+      <w:numFmt w:val="bullet"/>
+      <w:lvlText w:val="o"/>
+      <w:lvlJc w:val="left"/>
+      <w:pPr>
+        <w:ind w:left="1440" w:hanging="360"/>
+      </w:pPr>
+      <w:rPr>
+        <w:rFonts w:ascii="Courier New" w:hAnsi="Courier New" w:cs="Courier New" w:hint="default"/>
+      </w:rPr>
+    </w:lvl>
+    <w:lvl w:ilvl="2" w:tplc="04070005" w:tentative="1">
+      <w:start w:val="1"/>
+      <w:numFmt w:val="bullet"/>
+      <w:lvlText w:val=""/>
+      <w:lvlJc w:val="left"/>
+      <w:pPr>
+        <w:ind w:left="2160" w:hanging="360"/>
+      </w:pPr>
+      <w:rPr>
+        <w:rFonts w:ascii="Wingdings" w:hAnsi="Wingdings" w:hint="default"/>
+      </w:rPr>
+    </w:lvl>
+    <w:lvl w:ilvl="3" w:tplc="04070001" w:tentative="1">
+      <w:start w:val="1"/>
+      <w:numFmt w:val="bullet"/>
+      <w:lvlText w:val=""/>
+      <w:lvlJc w:val="left"/>
+      <w:pPr>
+        <w:ind w:left="2880" w:hanging="360"/>
+      </w:pPr>
+      <w:rPr>
+        <w:rFonts w:ascii="Symbol" w:hAnsi="Symbol" w:hint="default"/>
+      </w:rPr>
+    </w:lvl>
+    <w:lvl w:ilvl="4" w:tplc="04070003" w:tentative="1">
+      <w:start w:val="1"/>
+      <w:numFmt w:val="bullet"/>
+      <w:lvlText w:val="o"/>
+      <w:lvlJc w:val="left"/>
+      <w:pPr>
+        <w:ind w:left="3600" w:hanging="360"/>
+      </w:pPr>
+      <w:rPr>
+        <w:rFonts w:ascii="Courier New" w:hAnsi="Courier New" w:cs="Courier New" w:hint="default"/>
+      </w:rPr>
+    </w:lvl>
+    <w:lvl w:ilvl="5" w:tplc="04070005" w:tentative="1">
+      <w:start w:val="1"/>
+      <w:numFmt w:val="bullet"/>
+      <w:lvlText w:val=""/>
+      <w:lvlJc w:val="left"/>
+      <w:pPr>
+        <w:ind w:left="4320" w:hanging="360"/>
+      </w:pPr>
+      <w:rPr>
+        <w:rFonts w:ascii="Wingdings" w:hAnsi="Wingdings" w:hint="default"/>
+      </w:rPr>
+    </w:lvl>
+    <w:lvl w:ilvl="6" w:tplc="04070001" w:tentative="1">
+      <w:start w:val="1"/>
+      <w:numFmt w:val="bullet"/>
+      <w:lvlText w:val=""/>
+      <w:lvlJc w:val="left"/>
+      <w:pPr>
+        <w:ind w:left="5040" w:hanging="360"/>
+      </w:pPr>
+      <w:rPr>
+        <w:rFonts w:ascii="Symbol" w:hAnsi="Symbol" w:hint="default"/>
+      </w:rPr>
+    </w:lvl>
+    <w:lvl w:ilvl="7" w:tplc="04070003" w:tentative="1">
+      <w:start w:val="1"/>
+      <w:numFmt w:val="bullet"/>
+      <w:lvlText w:val="o"/>
+      <w:lvlJc w:val="left"/>
+      <w:pPr>
+        <w:ind w:left="5760" w:hanging="360"/>
+      </w:pPr>
+      <w:rPr>
+        <w:rFonts w:ascii="Courier New" w:hAnsi="Courier New" w:cs="Courier New" w:hint="default"/>
+      </w:rPr>
+    </w:lvl>
+    <w:lvl w:ilvl="8" w:tplc="04070005" w:tentative="1">
+      <w:start w:val="1"/>
+      <w:numFmt w:val="bullet"/>
+      <w:lvlText w:val=""/>
+      <w:lvlJc w:val="left"/>
+      <w:pPr>
+        <w:ind w:left="6480" w:hanging="360"/>
+      </w:pPr>
+      <w:rPr>
+        <w:rFonts w:ascii="Wingdings" w:hAnsi="Wingdings" w:hint="default"/>
+      </w:rPr>
+    </w:lvl>
+  </w:abstractNum>
+  <w:abstractNum w:abstractNumId="2" w15:restartNumberingAfterBreak="0">
+    <w:nsid w:val="2F120654"/>
+    <w:multiLevelType w:val="hybridMultilevel"/>
+    <w:tmpl w:val="BDECA8EC"/>
+    <w:lvl w:ilvl="0" w:tplc="04070001">
+      <w:start w:val="1"/>
+      <w:numFmt w:val="bullet"/>
+      <w:lvlText w:val=""/>
+      <w:lvlJc w:val="left"/>
+      <w:pPr>
+        <w:ind w:left="720" w:hanging="360"/>
+      </w:pPr>
+      <w:rPr>
+        <w:rFonts w:ascii="Symbol" w:hAnsi="Symbol" w:hint="default"/>
+      </w:rPr>
+    </w:lvl>
+    <w:lvl w:ilvl="1" w:tplc="FFFFFFFF" w:tentative="1">
+      <w:start w:val="1"/>
+      <w:numFmt w:val="bullet"/>
+      <w:lvlText w:val="o"/>
+      <w:lvlJc w:val="left"/>
+      <w:pPr>
+        <w:ind w:left="1440" w:hanging="360"/>
+      </w:pPr>
+      <w:rPr>
+        <w:rFonts w:ascii="Courier New" w:hAnsi="Courier New" w:cs="Courier New" w:hint="default"/>
+      </w:rPr>
+    </w:lvl>
+    <w:lvl w:ilvl="2" w:tplc="FFFFFFFF" w:tentative="1">
+      <w:start w:val="1"/>
+      <w:numFmt w:val="bullet"/>
+      <w:lvlText w:val=""/>
+      <w:lvlJc w:val="left"/>
+      <w:pPr>
+        <w:ind w:left="2160" w:hanging="360"/>
+      </w:pPr>
+      <w:rPr>
+        <w:rFonts w:ascii="Wingdings" w:hAnsi="Wingdings" w:hint="default"/>
+      </w:rPr>
+    </w:lvl>
+    <w:lvl w:ilvl="3" w:tplc="FFFFFFFF" w:tentative="1">
+      <w:start w:val="1"/>
+      <w:numFmt w:val="bullet"/>
+      <w:lvlText w:val=""/>
+      <w:lvlJc w:val="left"/>
+      <w:pPr>
+        <w:ind w:left="2880" w:hanging="360"/>
+      </w:pPr>
+      <w:rPr>
+        <w:rFonts w:ascii="Symbol" w:hAnsi="Symbol" w:hint="default"/>
+      </w:rPr>
+    </w:lvl>
+    <w:lvl w:ilvl="4" w:tplc="FFFFFFFF" w:tentative="1">
+      <w:start w:val="1"/>
+      <w:numFmt w:val="bullet"/>
+      <w:lvlText w:val="o"/>
+      <w:lvlJc w:val="left"/>
+      <w:pPr>
+        <w:ind w:left="3600" w:hanging="360"/>
+      </w:pPr>
+      <w:rPr>
+        <w:rFonts w:ascii="Courier New" w:hAnsi="Courier New" w:cs="Courier New" w:hint="default"/>
+      </w:rPr>
+    </w:lvl>
+    <w:lvl w:ilvl="5" w:tplc="FFFFFFFF" w:tentative="1">
+      <w:start w:val="1"/>
+      <w:numFmt w:val="bullet"/>
+      <w:lvlText w:val=""/>
+      <w:lvlJc w:val="left"/>
+      <w:pPr>
+        <w:ind w:left="4320" w:hanging="360"/>
+      </w:pPr>
+      <w:rPr>
+        <w:rFonts w:ascii="Wingdings" w:hAnsi="Wingdings" w:hint="default"/>
+      </w:rPr>
+    </w:lvl>
+    <w:lvl w:ilvl="6" w:tplc="FFFFFFFF" w:tentative="1">
+      <w:start w:val="1"/>
+      <w:numFmt w:val="bullet"/>
+      <w:lvlText w:val=""/>
+      <w:lvlJc w:val="left"/>
+      <w:pPr>
+        <w:ind w:left="5040" w:hanging="360"/>
+      </w:pPr>
+      <w:rPr>
+        <w:rFonts w:ascii="Symbol" w:hAnsi="Symbol" w:hint="default"/>
+      </w:rPr>
+    </w:lvl>
+    <w:lvl w:ilvl="7" w:tplc="FFFFFFFF" w:tentative="1">
+      <w:start w:val="1"/>
+      <w:numFmt w:val="bullet"/>
+      <w:lvlText w:val="o"/>
+      <w:lvlJc w:val="left"/>
+      <w:pPr>
+        <w:ind w:left="5760" w:hanging="360"/>
+      </w:pPr>
+      <w:rPr>
+        <w:rFonts w:ascii="Courier New" w:hAnsi="Courier New" w:cs="Courier New" w:hint="default"/>
+      </w:rPr>
+    </w:lvl>
+    <w:lvl w:ilvl="8" w:tplc="FFFFFFFF" w:tentative="1">
+      <w:start w:val="1"/>
+      <w:numFmt w:val="bullet"/>
+      <w:lvlText w:val=""/>
+      <w:lvlJc w:val="left"/>
+      <w:pPr>
+        <w:ind w:left="6480" w:hanging="360"/>
+      </w:pPr>
+      <w:rPr>
+        <w:rFonts w:ascii="Wingdings" w:hAnsi="Wingdings" w:hint="default"/>
+      </w:rPr>
+    </w:lvl>
+  </w:abstractNum>
+  <w:abstractNum w:abstractNumId="3" w15:restartNumberingAfterBreak="0">
+    <w:nsid w:val="30875B71"/>
+    <w:multiLevelType w:val="hybridMultilevel"/>
+    <w:tmpl w:val="FB128146"/>
+    <w:lvl w:ilvl="0" w:tplc="80E09A88">
+      <w:start w:val="6"/>
+      <w:numFmt w:val="bullet"/>
+      <w:lvlText w:val=""/>
+      <w:lvlJc w:val="left"/>
+      <w:pPr>
+        <w:ind w:left="720" w:hanging="360"/>
+      </w:pPr>
+      <w:rPr>
+        <w:rFonts w:ascii="Wingdings" w:eastAsia="Calibri" w:hAnsi="Wingdings" w:cs="Times New Roman" w:hint="default"/>
+      </w:rPr>
+    </w:lvl>
+    <w:lvl w:ilvl="1" w:tplc="04070003" w:tentative="1">
+      <w:start w:val="1"/>
+      <w:numFmt w:val="bullet"/>
+      <w:lvlText w:val="o"/>
+      <w:lvlJc w:val="left"/>
+      <w:pPr>
+        <w:ind w:left="1440" w:hanging="360"/>
+      </w:pPr>
+      <w:rPr>
+        <w:rFonts w:ascii="Courier New" w:hAnsi="Courier New" w:cs="Courier New" w:hint="default"/>
+      </w:rPr>
+    </w:lvl>
+    <w:lvl w:ilvl="2" w:tplc="04070005" w:tentative="1">
+      <w:start w:val="1"/>
+      <w:numFmt w:val="bullet"/>
+      <w:lvlText w:val=""/>
+      <w:lvlJc w:val="left"/>
+      <w:pPr>
+        <w:ind w:left="2160" w:hanging="360"/>
+      </w:pPr>
+      <w:rPr>
+        <w:rFonts w:ascii="Wingdings" w:hAnsi="Wingdings" w:hint="default"/>
+      </w:rPr>
+    </w:lvl>
+    <w:lvl w:ilvl="3" w:tplc="04070001" w:tentative="1">
+      <w:start w:val="1"/>
+      <w:numFmt w:val="bullet"/>
+      <w:lvlText w:val=""/>
+      <w:lvlJc w:val="left"/>
+      <w:pPr>
+        <w:ind w:left="2880" w:hanging="360"/>
+      </w:pPr>
+      <w:rPr>
+        <w:rFonts w:ascii="Symbol" w:hAnsi="Symbol" w:hint="default"/>
+      </w:rPr>
+    </w:lvl>
+    <w:lvl w:ilvl="4" w:tplc="04070003" w:tentative="1">
+      <w:start w:val="1"/>
+      <w:numFmt w:val="bullet"/>
+      <w:lvlText w:val="o"/>
+      <w:lvlJc w:val="left"/>
+      <w:pPr>
+        <w:ind w:left="3600" w:hanging="360"/>
+      </w:pPr>
+      <w:rPr>
+        <w:rFonts w:ascii="Courier New" w:hAnsi="Courier New" w:cs="Courier New" w:hint="default"/>
+      </w:rPr>
+    </w:lvl>
+    <w:lvl w:ilvl="5" w:tplc="04070005" w:tentative="1">
+      <w:start w:val="1"/>
+      <w:numFmt w:val="bullet"/>
+      <w:lvlText w:val=""/>
+      <w:lvlJc w:val="left"/>
+      <w:pPr>
+        <w:ind w:left="4320" w:hanging="360"/>
+      </w:pPr>
+      <w:rPr>
+        <w:rFonts w:ascii="Wingdings" w:hAnsi="Wingdings" w:hint="default"/>
+      </w:rPr>
+    </w:lvl>
+    <w:lvl w:ilvl="6" w:tplc="04070001" w:tentative="1">
+      <w:start w:val="1"/>
+      <w:numFmt w:val="bullet"/>
+      <w:lvlText w:val=""/>
+      <w:lvlJc w:val="left"/>
+      <w:pPr>
+        <w:ind w:left="5040" w:hanging="360"/>
+      </w:pPr>
+      <w:rPr>
+        <w:rFonts w:ascii="Symbol" w:hAnsi="Symbol" w:hint="default"/>
+      </w:rPr>
+    </w:lvl>
+    <w:lvl w:ilvl="7" w:tplc="04070003" w:tentative="1">
+      <w:start w:val="1"/>
+      <w:numFmt w:val="bullet"/>
+      <w:lvlText w:val="o"/>
+      <w:lvlJc w:val="left"/>
+      <w:pPr>
+        <w:ind w:left="5760" w:hanging="360"/>
+      </w:pPr>
+      <w:rPr>
+        <w:rFonts w:ascii="Courier New" w:hAnsi="Courier New" w:cs="Courier New" w:hint="default"/>
+      </w:rPr>
+    </w:lvl>
+    <w:lvl w:ilvl="8" w:tplc="04070005" w:tentative="1">
+      <w:start w:val="1"/>
+      <w:numFmt w:val="bullet"/>
+      <w:lvlText w:val=""/>
+      <w:lvlJc w:val="left"/>
+      <w:pPr>
+        <w:ind w:left="6480" w:hanging="360"/>
+      </w:pPr>
+      <w:rPr>
+        <w:rFonts w:ascii="Wingdings" w:hAnsi="Wingdings" w:hint="default"/>
+      </w:rPr>
+    </w:lvl>
+  </w:abstractNum>
+  <w:abstractNum w:abstractNumId="4" w15:restartNumberingAfterBreak="0">
     <w:nsid w:val="48BF78CE"/>
     <w:multiLevelType w:val="hybridMultilevel"/>
     <w:tmpl w:val="12C42762"/>
@@ -1575,7 +2600,7 @@
       </w:rPr>
     </w:lvl>
   </w:abstractNum>
-  <w:abstractNum w:abstractNumId="1" w15:restartNumberingAfterBreak="0">
+  <w:abstractNum w:abstractNumId="5" w15:restartNumberingAfterBreak="0">
     <w:nsid w:val="493D5A74"/>
     <w:multiLevelType w:val="hybridMultilevel"/>
     <w:tmpl w:val="A9A24022"/>
@@ -1688,7 +2713,346 @@
       </w:rPr>
     </w:lvl>
   </w:abstractNum>
-  <w:abstractNum w:abstractNumId="2" w15:restartNumberingAfterBreak="0">
+  <w:abstractNum w:abstractNumId="6" w15:restartNumberingAfterBreak="0">
+    <w:nsid w:val="51EA4865"/>
+    <w:multiLevelType w:val="hybridMultilevel"/>
+    <w:tmpl w:val="939A04F4"/>
+    <w:lvl w:ilvl="0" w:tplc="04070001">
+      <w:start w:val="1"/>
+      <w:numFmt w:val="bullet"/>
+      <w:lvlText w:val=""/>
+      <w:lvlJc w:val="left"/>
+      <w:pPr>
+        <w:ind w:left="720" w:hanging="360"/>
+      </w:pPr>
+      <w:rPr>
+        <w:rFonts w:ascii="Symbol" w:hAnsi="Symbol" w:hint="default"/>
+      </w:rPr>
+    </w:lvl>
+    <w:lvl w:ilvl="1" w:tplc="04070003" w:tentative="1">
+      <w:start w:val="1"/>
+      <w:numFmt w:val="bullet"/>
+      <w:lvlText w:val="o"/>
+      <w:lvlJc w:val="left"/>
+      <w:pPr>
+        <w:ind w:left="1440" w:hanging="360"/>
+      </w:pPr>
+      <w:rPr>
+        <w:rFonts w:ascii="Courier New" w:hAnsi="Courier New" w:cs="Courier New" w:hint="default"/>
+      </w:rPr>
+    </w:lvl>
+    <w:lvl w:ilvl="2" w:tplc="04070005" w:tentative="1">
+      <w:start w:val="1"/>
+      <w:numFmt w:val="bullet"/>
+      <w:lvlText w:val=""/>
+      <w:lvlJc w:val="left"/>
+      <w:pPr>
+        <w:ind w:left="2160" w:hanging="360"/>
+      </w:pPr>
+      <w:rPr>
+        <w:rFonts w:ascii="Wingdings" w:hAnsi="Wingdings" w:hint="default"/>
+      </w:rPr>
+    </w:lvl>
+    <w:lvl w:ilvl="3" w:tplc="04070001" w:tentative="1">
+      <w:start w:val="1"/>
+      <w:numFmt w:val="bullet"/>
+      <w:lvlText w:val=""/>
+      <w:lvlJc w:val="left"/>
+      <w:pPr>
+        <w:ind w:left="2880" w:hanging="360"/>
+      </w:pPr>
+      <w:rPr>
+        <w:rFonts w:ascii="Symbol" w:hAnsi="Symbol" w:hint="default"/>
+      </w:rPr>
+    </w:lvl>
+    <w:lvl w:ilvl="4" w:tplc="04070003" w:tentative="1">
+      <w:start w:val="1"/>
+      <w:numFmt w:val="bullet"/>
+      <w:lvlText w:val="o"/>
+      <w:lvlJc w:val="left"/>
+      <w:pPr>
+        <w:ind w:left="3600" w:hanging="360"/>
+      </w:pPr>
+      <w:rPr>
+        <w:rFonts w:ascii="Courier New" w:hAnsi="Courier New" w:cs="Courier New" w:hint="default"/>
+      </w:rPr>
+    </w:lvl>
+    <w:lvl w:ilvl="5" w:tplc="04070005" w:tentative="1">
+      <w:start w:val="1"/>
+      <w:numFmt w:val="bullet"/>
+      <w:lvlText w:val=""/>
+      <w:lvlJc w:val="left"/>
+      <w:pPr>
+        <w:ind w:left="4320" w:hanging="360"/>
+      </w:pPr>
+      <w:rPr>
+        <w:rFonts w:ascii="Wingdings" w:hAnsi="Wingdings" w:hint="default"/>
+      </w:rPr>
+    </w:lvl>
+    <w:lvl w:ilvl="6" w:tplc="04070001" w:tentative="1">
+      <w:start w:val="1"/>
+      <w:numFmt w:val="bullet"/>
+      <w:lvlText w:val=""/>
+      <w:lvlJc w:val="left"/>
+      <w:pPr>
+        <w:ind w:left="5040" w:hanging="360"/>
+      </w:pPr>
+      <w:rPr>
+        <w:rFonts w:ascii="Symbol" w:hAnsi="Symbol" w:hint="default"/>
+      </w:rPr>
+    </w:lvl>
+    <w:lvl w:ilvl="7" w:tplc="04070003" w:tentative="1">
+      <w:start w:val="1"/>
+      <w:numFmt w:val="bullet"/>
+      <w:lvlText w:val="o"/>
+      <w:lvlJc w:val="left"/>
+      <w:pPr>
+        <w:ind w:left="5760" w:hanging="360"/>
+      </w:pPr>
+      <w:rPr>
+        <w:rFonts w:ascii="Courier New" w:hAnsi="Courier New" w:cs="Courier New" w:hint="default"/>
+      </w:rPr>
+    </w:lvl>
+    <w:lvl w:ilvl="8" w:tplc="04070005" w:tentative="1">
+      <w:start w:val="1"/>
+      <w:numFmt w:val="bullet"/>
+      <w:lvlText w:val=""/>
+      <w:lvlJc w:val="left"/>
+      <w:pPr>
+        <w:ind w:left="6480" w:hanging="360"/>
+      </w:pPr>
+      <w:rPr>
+        <w:rFonts w:ascii="Wingdings" w:hAnsi="Wingdings" w:hint="default"/>
+      </w:rPr>
+    </w:lvl>
+  </w:abstractNum>
+  <w:abstractNum w:abstractNumId="7" w15:restartNumberingAfterBreak="0">
+    <w:nsid w:val="5E6C275E"/>
+    <w:multiLevelType w:val="hybridMultilevel"/>
+    <w:tmpl w:val="161C8324"/>
+    <w:lvl w:ilvl="0" w:tplc="04070001">
+      <w:start w:val="1"/>
+      <w:numFmt w:val="bullet"/>
+      <w:lvlText w:val=""/>
+      <w:lvlJc w:val="left"/>
+      <w:pPr>
+        <w:ind w:left="785" w:hanging="360"/>
+      </w:pPr>
+      <w:rPr>
+        <w:rFonts w:ascii="Symbol" w:hAnsi="Symbol" w:hint="default"/>
+      </w:rPr>
+    </w:lvl>
+    <w:lvl w:ilvl="1" w:tplc="04070003" w:tentative="1">
+      <w:start w:val="1"/>
+      <w:numFmt w:val="bullet"/>
+      <w:lvlText w:val="o"/>
+      <w:lvlJc w:val="left"/>
+      <w:pPr>
+        <w:ind w:left="1505" w:hanging="360"/>
+      </w:pPr>
+      <w:rPr>
+        <w:rFonts w:ascii="Courier New" w:hAnsi="Courier New" w:cs="Courier New" w:hint="default"/>
+      </w:rPr>
+    </w:lvl>
+    <w:lvl w:ilvl="2" w:tplc="04070005" w:tentative="1">
+      <w:start w:val="1"/>
+      <w:numFmt w:val="bullet"/>
+      <w:lvlText w:val=""/>
+      <w:lvlJc w:val="left"/>
+      <w:pPr>
+        <w:ind w:left="2225" w:hanging="360"/>
+      </w:pPr>
+      <w:rPr>
+        <w:rFonts w:ascii="Wingdings" w:hAnsi="Wingdings" w:hint="default"/>
+      </w:rPr>
+    </w:lvl>
+    <w:lvl w:ilvl="3" w:tplc="04070001" w:tentative="1">
+      <w:start w:val="1"/>
+      <w:numFmt w:val="bullet"/>
+      <w:lvlText w:val=""/>
+      <w:lvlJc w:val="left"/>
+      <w:pPr>
+        <w:ind w:left="2945" w:hanging="360"/>
+      </w:pPr>
+      <w:rPr>
+        <w:rFonts w:ascii="Symbol" w:hAnsi="Symbol" w:hint="default"/>
+      </w:rPr>
+    </w:lvl>
+    <w:lvl w:ilvl="4" w:tplc="04070003" w:tentative="1">
+      <w:start w:val="1"/>
+      <w:numFmt w:val="bullet"/>
+      <w:lvlText w:val="o"/>
+      <w:lvlJc w:val="left"/>
+      <w:pPr>
+        <w:ind w:left="3665" w:hanging="360"/>
+      </w:pPr>
+      <w:rPr>
+        <w:rFonts w:ascii="Courier New" w:hAnsi="Courier New" w:cs="Courier New" w:hint="default"/>
+      </w:rPr>
+    </w:lvl>
+    <w:lvl w:ilvl="5" w:tplc="04070005" w:tentative="1">
+      <w:start w:val="1"/>
+      <w:numFmt w:val="bullet"/>
+      <w:lvlText w:val=""/>
+      <w:lvlJc w:val="left"/>
+      <w:pPr>
+        <w:ind w:left="4385" w:hanging="360"/>
+      </w:pPr>
+      <w:rPr>
+        <w:rFonts w:ascii="Wingdings" w:hAnsi="Wingdings" w:hint="default"/>
+      </w:rPr>
+    </w:lvl>
+    <w:lvl w:ilvl="6" w:tplc="04070001" w:tentative="1">
+      <w:start w:val="1"/>
+      <w:numFmt w:val="bullet"/>
+      <w:lvlText w:val=""/>
+      <w:lvlJc w:val="left"/>
+      <w:pPr>
+        <w:ind w:left="5105" w:hanging="360"/>
+      </w:pPr>
+      <w:rPr>
+        <w:rFonts w:ascii="Symbol" w:hAnsi="Symbol" w:hint="default"/>
+      </w:rPr>
+    </w:lvl>
+    <w:lvl w:ilvl="7" w:tplc="04070003" w:tentative="1">
+      <w:start w:val="1"/>
+      <w:numFmt w:val="bullet"/>
+      <w:lvlText w:val="o"/>
+      <w:lvlJc w:val="left"/>
+      <w:pPr>
+        <w:ind w:left="5825" w:hanging="360"/>
+      </w:pPr>
+      <w:rPr>
+        <w:rFonts w:ascii="Courier New" w:hAnsi="Courier New" w:cs="Courier New" w:hint="default"/>
+      </w:rPr>
+    </w:lvl>
+    <w:lvl w:ilvl="8" w:tplc="04070005" w:tentative="1">
+      <w:start w:val="1"/>
+      <w:numFmt w:val="bullet"/>
+      <w:lvlText w:val=""/>
+      <w:lvlJc w:val="left"/>
+      <w:pPr>
+        <w:ind w:left="6545" w:hanging="360"/>
+      </w:pPr>
+      <w:rPr>
+        <w:rFonts w:ascii="Wingdings" w:hAnsi="Wingdings" w:hint="default"/>
+      </w:rPr>
+    </w:lvl>
+  </w:abstractNum>
+  <w:abstractNum w:abstractNumId="8" w15:restartNumberingAfterBreak="0">
+    <w:nsid w:val="63A86C76"/>
+    <w:multiLevelType w:val="hybridMultilevel"/>
+    <w:tmpl w:val="FC68DBC4"/>
+    <w:lvl w:ilvl="0" w:tplc="04070001">
+      <w:start w:val="1"/>
+      <w:numFmt w:val="bullet"/>
+      <w:lvlText w:val=""/>
+      <w:lvlJc w:val="left"/>
+      <w:pPr>
+        <w:ind w:left="720" w:hanging="360"/>
+      </w:pPr>
+      <w:rPr>
+        <w:rFonts w:ascii="Symbol" w:hAnsi="Symbol" w:hint="default"/>
+      </w:rPr>
+    </w:lvl>
+    <w:lvl w:ilvl="1" w:tplc="04070003" w:tentative="1">
+      <w:start w:val="1"/>
+      <w:numFmt w:val="bullet"/>
+      <w:lvlText w:val="o"/>
+      <w:lvlJc w:val="left"/>
+      <w:pPr>
+        <w:ind w:left="1440" w:hanging="360"/>
+      </w:pPr>
+      <w:rPr>
+        <w:rFonts w:ascii="Courier New" w:hAnsi="Courier New" w:cs="Courier New" w:hint="default"/>
+      </w:rPr>
+    </w:lvl>
+    <w:lvl w:ilvl="2" w:tplc="04070005" w:tentative="1">
+      <w:start w:val="1"/>
+      <w:numFmt w:val="bullet"/>
+      <w:lvlText w:val=""/>
+      <w:lvlJc w:val="left"/>
+      <w:pPr>
+        <w:ind w:left="2160" w:hanging="360"/>
+      </w:pPr>
+      <w:rPr>
+        <w:rFonts w:ascii="Wingdings" w:hAnsi="Wingdings" w:hint="default"/>
+      </w:rPr>
+    </w:lvl>
+    <w:lvl w:ilvl="3" w:tplc="04070001" w:tentative="1">
+      <w:start w:val="1"/>
+      <w:numFmt w:val="bullet"/>
+      <w:lvlText w:val=""/>
+      <w:lvlJc w:val="left"/>
+      <w:pPr>
+        <w:ind w:left="2880" w:hanging="360"/>
+      </w:pPr>
+      <w:rPr>
+        <w:rFonts w:ascii="Symbol" w:hAnsi="Symbol" w:hint="default"/>
+      </w:rPr>
+    </w:lvl>
+    <w:lvl w:ilvl="4" w:tplc="04070003" w:tentative="1">
+      <w:start w:val="1"/>
+      <w:numFmt w:val="bullet"/>
+      <w:lvlText w:val="o"/>
+      <w:lvlJc w:val="left"/>
+      <w:pPr>
+        <w:ind w:left="3600" w:hanging="360"/>
+      </w:pPr>
+      <w:rPr>
+        <w:rFonts w:ascii="Courier New" w:hAnsi="Courier New" w:cs="Courier New" w:hint="default"/>
+      </w:rPr>
+    </w:lvl>
+    <w:lvl w:ilvl="5" w:tplc="04070005" w:tentative="1">
+      <w:start w:val="1"/>
+      <w:numFmt w:val="bullet"/>
+      <w:lvlText w:val=""/>
+      <w:lvlJc w:val="left"/>
+      <w:pPr>
+        <w:ind w:left="4320" w:hanging="360"/>
+      </w:pPr>
+      <w:rPr>
+        <w:rFonts w:ascii="Wingdings" w:hAnsi="Wingdings" w:hint="default"/>
+      </w:rPr>
+    </w:lvl>
+    <w:lvl w:ilvl="6" w:tplc="04070001" w:tentative="1">
+      <w:start w:val="1"/>
+      <w:numFmt w:val="bullet"/>
+      <w:lvlText w:val=""/>
+      <w:lvlJc w:val="left"/>
+      <w:pPr>
+        <w:ind w:left="5040" w:hanging="360"/>
+      </w:pPr>
+      <w:rPr>
+        <w:rFonts w:ascii="Symbol" w:hAnsi="Symbol" w:hint="default"/>
+      </w:rPr>
+    </w:lvl>
+    <w:lvl w:ilvl="7" w:tplc="04070003" w:tentative="1">
+      <w:start w:val="1"/>
+      <w:numFmt w:val="bullet"/>
+      <w:lvlText w:val="o"/>
+      <w:lvlJc w:val="left"/>
+      <w:pPr>
+        <w:ind w:left="5760" w:hanging="360"/>
+      </w:pPr>
+      <w:rPr>
+        <w:rFonts w:ascii="Courier New" w:hAnsi="Courier New" w:cs="Courier New" w:hint="default"/>
+      </w:rPr>
+    </w:lvl>
+    <w:lvl w:ilvl="8" w:tplc="04070005" w:tentative="1">
+      <w:start w:val="1"/>
+      <w:numFmt w:val="bullet"/>
+      <w:lvlText w:val=""/>
+      <w:lvlJc w:val="left"/>
+      <w:pPr>
+        <w:ind w:left="6480" w:hanging="360"/>
+      </w:pPr>
+      <w:rPr>
+        <w:rFonts w:ascii="Wingdings" w:hAnsi="Wingdings" w:hint="default"/>
+      </w:rPr>
+    </w:lvl>
+  </w:abstractNum>
+  <w:abstractNum w:abstractNumId="9" w15:restartNumberingAfterBreak="0">
     <w:nsid w:val="68915EA1"/>
     <w:multiLevelType w:val="hybridMultilevel"/>
     <w:tmpl w:val="3618AF0C"/>
@@ -1801,14 +3165,151 @@
       </w:rPr>
     </w:lvl>
   </w:abstractNum>
+  <w:abstractNum w:abstractNumId="10" w15:restartNumberingAfterBreak="0">
+    <w:nsid w:val="74AA7853"/>
+    <w:multiLevelType w:val="hybridMultilevel"/>
+    <w:tmpl w:val="CE9E3EF8"/>
+    <w:lvl w:ilvl="0" w:tplc="04070001">
+      <w:start w:val="1"/>
+      <w:numFmt w:val="bullet"/>
+      <w:lvlText w:val=""/>
+      <w:lvlJc w:val="left"/>
+      <w:pPr>
+        <w:ind w:left="720" w:hanging="360"/>
+      </w:pPr>
+      <w:rPr>
+        <w:rFonts w:ascii="Symbol" w:hAnsi="Symbol" w:hint="default"/>
+      </w:rPr>
+    </w:lvl>
+    <w:lvl w:ilvl="1" w:tplc="04070003" w:tentative="1">
+      <w:start w:val="1"/>
+      <w:numFmt w:val="bullet"/>
+      <w:lvlText w:val="o"/>
+      <w:lvlJc w:val="left"/>
+      <w:pPr>
+        <w:ind w:left="1440" w:hanging="360"/>
+      </w:pPr>
+      <w:rPr>
+        <w:rFonts w:ascii="Courier New" w:hAnsi="Courier New" w:cs="Courier New" w:hint="default"/>
+      </w:rPr>
+    </w:lvl>
+    <w:lvl w:ilvl="2" w:tplc="04070005" w:tentative="1">
+      <w:start w:val="1"/>
+      <w:numFmt w:val="bullet"/>
+      <w:lvlText w:val=""/>
+      <w:lvlJc w:val="left"/>
+      <w:pPr>
+        <w:ind w:left="2160" w:hanging="360"/>
+      </w:pPr>
+      <w:rPr>
+        <w:rFonts w:ascii="Wingdings" w:hAnsi="Wingdings" w:hint="default"/>
+      </w:rPr>
+    </w:lvl>
+    <w:lvl w:ilvl="3" w:tplc="04070001" w:tentative="1">
+      <w:start w:val="1"/>
+      <w:numFmt w:val="bullet"/>
+      <w:lvlText w:val=""/>
+      <w:lvlJc w:val="left"/>
+      <w:pPr>
+        <w:ind w:left="2880" w:hanging="360"/>
+      </w:pPr>
+      <w:rPr>
+        <w:rFonts w:ascii="Symbol" w:hAnsi="Symbol" w:hint="default"/>
+      </w:rPr>
+    </w:lvl>
+    <w:lvl w:ilvl="4" w:tplc="04070003" w:tentative="1">
+      <w:start w:val="1"/>
+      <w:numFmt w:val="bullet"/>
+      <w:lvlText w:val="o"/>
+      <w:lvlJc w:val="left"/>
+      <w:pPr>
+        <w:ind w:left="3600" w:hanging="360"/>
+      </w:pPr>
+      <w:rPr>
+        <w:rFonts w:ascii="Courier New" w:hAnsi="Courier New" w:cs="Courier New" w:hint="default"/>
+      </w:rPr>
+    </w:lvl>
+    <w:lvl w:ilvl="5" w:tplc="04070005" w:tentative="1">
+      <w:start w:val="1"/>
+      <w:numFmt w:val="bullet"/>
+      <w:lvlText w:val=""/>
+      <w:lvlJc w:val="left"/>
+      <w:pPr>
+        <w:ind w:left="4320" w:hanging="360"/>
+      </w:pPr>
+      <w:rPr>
+        <w:rFonts w:ascii="Wingdings" w:hAnsi="Wingdings" w:hint="default"/>
+      </w:rPr>
+    </w:lvl>
+    <w:lvl w:ilvl="6" w:tplc="04070001" w:tentative="1">
+      <w:start w:val="1"/>
+      <w:numFmt w:val="bullet"/>
+      <w:lvlText w:val=""/>
+      <w:lvlJc w:val="left"/>
+      <w:pPr>
+        <w:ind w:left="5040" w:hanging="360"/>
+      </w:pPr>
+      <w:rPr>
+        <w:rFonts w:ascii="Symbol" w:hAnsi="Symbol" w:hint="default"/>
+      </w:rPr>
+    </w:lvl>
+    <w:lvl w:ilvl="7" w:tplc="04070003" w:tentative="1">
+      <w:start w:val="1"/>
+      <w:numFmt w:val="bullet"/>
+      <w:lvlText w:val="o"/>
+      <w:lvlJc w:val="left"/>
+      <w:pPr>
+        <w:ind w:left="5760" w:hanging="360"/>
+      </w:pPr>
+      <w:rPr>
+        <w:rFonts w:ascii="Courier New" w:hAnsi="Courier New" w:cs="Courier New" w:hint="default"/>
+      </w:rPr>
+    </w:lvl>
+    <w:lvl w:ilvl="8" w:tplc="04070005" w:tentative="1">
+      <w:start w:val="1"/>
+      <w:numFmt w:val="bullet"/>
+      <w:lvlText w:val=""/>
+      <w:lvlJc w:val="left"/>
+      <w:pPr>
+        <w:ind w:left="6480" w:hanging="360"/>
+      </w:pPr>
+      <w:rPr>
+        <w:rFonts w:ascii="Wingdings" w:hAnsi="Wingdings" w:hint="default"/>
+      </w:rPr>
+    </w:lvl>
+  </w:abstractNum>
   <w:num w:numId="1" w16cid:durableId="1533491721">
+    <w:abstractNumId w:val="5"/>
+  </w:num>
+  <w:num w:numId="2" w16cid:durableId="92022258">
+    <w:abstractNumId w:val="9"/>
+  </w:num>
+  <w:num w:numId="3" w16cid:durableId="2059743457">
+    <w:abstractNumId w:val="4"/>
+  </w:num>
+  <w:num w:numId="4" w16cid:durableId="857697486">
+    <w:abstractNumId w:val="7"/>
+  </w:num>
+  <w:num w:numId="5" w16cid:durableId="232590108">
+    <w:abstractNumId w:val="10"/>
+  </w:num>
+  <w:num w:numId="6" w16cid:durableId="90514521">
+    <w:abstractNumId w:val="0"/>
+  </w:num>
+  <w:num w:numId="7" w16cid:durableId="993722646">
+    <w:abstractNumId w:val="8"/>
+  </w:num>
+  <w:num w:numId="8" w16cid:durableId="1163858078">
+    <w:abstractNumId w:val="3"/>
+  </w:num>
+  <w:num w:numId="9" w16cid:durableId="1532574757">
     <w:abstractNumId w:val="1"/>
   </w:num>
-  <w:num w:numId="2" w16cid:durableId="92022258">
+  <w:num w:numId="10" w16cid:durableId="976643961">
+    <w:abstractNumId w:val="6"/>
+  </w:num>
+  <w:num w:numId="11" w16cid:durableId="1827937830">
     <w:abstractNumId w:val="2"/>
-  </w:num>
-  <w:num w:numId="3" w16cid:durableId="2059743457">
-    <w:abstractNumId w:val="0"/>
   </w:num>
 </w:numbering>
 </file>
@@ -2225,7 +3726,6 @@
   <w:style w:type="character" w:default="1" w:styleId="Absatz-Standardschriftart">
     <w:name w:val="Default Paragraph Font"/>
     <w:uiPriority w:val="1"/>
-    <w:semiHidden/>
     <w:unhideWhenUsed/>
   </w:style>
   <w:style w:type="table" w:default="1" w:styleId="NormaleTabelle">
@@ -2282,6 +3782,29 @@
         <w:insideV w:val="single" w:sz="4" w:space="0" w:color="auto"/>
       </w:tblBorders>
     </w:tblPr>
+  </w:style>
+  <w:style w:type="character" w:styleId="Hyperlink">
+    <w:name w:val="Hyperlink"/>
+    <w:basedOn w:val="Absatz-Standardschriftart"/>
+    <w:uiPriority w:val="99"/>
+    <w:unhideWhenUsed/>
+    <w:rsid w:val="004D0E46"/>
+    <w:rPr>
+      <w:color w:val="0563C1" w:themeColor="hyperlink"/>
+      <w:u w:val="single"/>
+    </w:rPr>
+  </w:style>
+  <w:style w:type="character" w:styleId="NichtaufgelsteErwhnung">
+    <w:name w:val="Unresolved Mention"/>
+    <w:basedOn w:val="Absatz-Standardschriftart"/>
+    <w:uiPriority w:val="99"/>
+    <w:semiHidden/>
+    <w:unhideWhenUsed/>
+    <w:rsid w:val="004D0E46"/>
+    <w:rPr>
+      <w:color w:val="605E5C"/>
+      <w:shd w:val="clear" w:color="auto" w:fill="E1DFDD"/>
+    </w:rPr>
   </w:style>
 </w:styles>
 </file>

</xml_diff>